<commit_message>
modeling and checking for viability of spatial modeling
</commit_message>
<xml_diff>
--- a/ModeloTCC.docx
+++ b/ModeloTCC.docx
@@ -404,7 +404,7 @@
           <w:sz w:val="24"/>
           <w:szCs w:val="24"/>
         </w:rPr>
-        <w:t xml:space="preserve">Para comparar esses dados ao conjunto de viagens da Pesquisa OD, foi criado uma estrutura de comparação em que o tempo de cada viagem da OD foi comparada à média </w:t>
+        <w:t xml:space="preserve">Para comparar esses dados ao conjunto de viagens da Pesquisa OD, foi criado </w:t>
       </w:r>
       <w:r>
         <w:rPr>
@@ -413,7 +413,7 @@
           <w:szCs w:val="24"/>
         </w:rPr>
         <w:lastRenderedPageBreak/>
-        <w:t>de tempos de viagens simuladas com trajetos semelhantes, considerando o modal usado nas viagens</w:t>
+        <w:t>uma estrutura de comparação em que o tempo de cada viagem da OD foi comparada à média de tempos de viagens simuladas com trajetos semelhantes, considerando o modal usado nas viagens</w:t>
       </w:r>
       <w:r>
         <w:rPr>
@@ -1127,7 +1127,17 @@
           <w:sz w:val="24"/>
           <w:szCs w:val="24"/>
         </w:rPr>
-        <w:t xml:space="preserve">Hagerstrand (xxxx) acrescenta e Kwan (xxxx) discute uma preocupação ao pensar a acessibilidade: não basta pensar na distribuição das oportunidades e de meios de locomoção. Utilizando o conceito de ‘espaço-tempo” </w:t>
+        <w:t xml:space="preserve">Hagerstrand (xxxx) acrescenta e Kwan (xxxx) discute uma preocupação ao pensar a acessibilidade: não basta pensar na </w:t>
+      </w:r>
+      <w:r>
+        <w:rPr>
+          <w:rFonts w:ascii="Times New Roman" w:hAnsi="Times New Roman" w:cs="Times New Roman"/>
+          <w:bCs/>
+          <w:sz w:val="24"/>
+          <w:szCs w:val="24"/>
+        </w:rPr>
+        <w:lastRenderedPageBreak/>
+        <w:t xml:space="preserve">distribuição das oportunidades e de meios de locomoção. Utilizando o conceito de ‘espaço-tempo” </w:t>
       </w:r>
       <w:r>
         <w:rPr>
@@ -1154,17 +1164,7 @@
           <w:sz w:val="24"/>
           <w:szCs w:val="24"/>
         </w:rPr>
-        <w:t xml:space="preserve">indicadores de acessibilidade, esses trabalhos ressaltam que </w:t>
-      </w:r>
-      <w:r>
-        <w:rPr>
-          <w:rFonts w:ascii="Times New Roman" w:hAnsi="Times New Roman" w:cs="Times New Roman"/>
-          <w:bCs/>
-          <w:sz w:val="24"/>
-          <w:szCs w:val="24"/>
-        </w:rPr>
-        <w:lastRenderedPageBreak/>
-        <w:t>considerar padrões de locomoção específicos ao calcular a acessibilidade pode ser enganoso (como pensar em trajetos casa-trabalho ao verificar o acesso à cidade), levando a análise a desconsiderar pa</w:t>
+        <w:t>indicadores de acessibilidade, esses trabalhos ressaltam que considerar padrões de locomoção específicos ao calcular a acessibilidade pode ser enganoso (como pensar em trajetos casa-trabalho ao verificar o acesso à cidade), levando a análise a desconsiderar pa</w:t>
       </w:r>
       <w:r>
         <w:rPr>
@@ -1675,7 +1675,7 @@
           <w:sz w:val="24"/>
           <w:szCs w:val="24"/>
         </w:rPr>
-        <w:t xml:space="preserve">/AL. Os dados de bilhetagem de ônibus são usados para estimar as origem e destinos de passageiors utilizando algumas suposições sobre o comportamentos dos usuários, uma vez que, assimo como no caso de São Paulo, os cartões são validados somente na entrada no sistema: para um mesmo cartão são considerados os destinos da viagens os pontos de origem da viagem registrada logo após a primeira viagem. </w:t>
+        <w:t xml:space="preserve">/AL. Os dados de bilhetagem de ônibus são usados para estimar as origem e destinos de passageiors utilizando algumas suposições sobre o </w:t>
       </w:r>
       <w:r>
         <w:rPr>
@@ -1685,7 +1685,7 @@
           <w:szCs w:val="24"/>
         </w:rPr>
         <w:lastRenderedPageBreak/>
-        <w:t>Para reduzir a incerteza das suposições sobre os resultados, as matrizes são calculadas para zonas de tráfego. O método é capaz de gerar informações sobre a origem e destino, mas existem incertezas que são difície</w:t>
+        <w:t>comportamentos dos usuários, uma vez que, assimo como no caso de São Paulo, os cartões são validados somente na entrada no sistema: para um mesmo cartão são considerados os destinos da viagens os pontos de origem da viagem registrada logo após a primeira viagem. Para reduzir a incerteza das suposições sobre os resultados, as matrizes são calculadas para zonas de tráfego. O método é capaz de gerar informações sobre a origem e destino, mas existem incertezas que são difície</w:t>
       </w:r>
       <w:r>
         <w:rPr>
@@ -2552,7 +2552,7 @@
           <w:szCs w:val="24"/>
           <w:lang w:eastAsia="pt-BR"/>
         </w:rPr>
-        <w:t xml:space="preserve"> que é dada em função das oportunidades k presentes. A função de impedância costuma ser uma função que varia de algum valor positivo na origem a 0 no infinito – por exemplo, uma exponencial negativa, ou uma potência invertida, ou uma gaussiana modificada (Kwan, 1998). Já para os indicadores cumulativos, a função f é uma inequação simples, em que seu valor é 1, se c está dentro de certo limite pré-definido, ou 0 se c está fora – o valor do indicador se refere ao número de oportunidades que </w:t>
+        <w:t xml:space="preserve"> que é dada em função das oportunidades k presentes. A função de impedância costuma ser uma função que varia de algum valor positivo </w:t>
       </w:r>
       <w:r>
         <w:rPr>
@@ -2563,7 +2563,7 @@
           <w:lang w:eastAsia="pt-BR"/>
         </w:rPr>
         <w:lastRenderedPageBreak/>
-        <w:t xml:space="preserve">estão dentro do raio de custo definido. Para os indicadores de espaço tempo, o custo c pode ser usado como uma região dentro de uma rede correspondente à área de caminho potencial (PPA) (Hägerstraand, 1970; Kwan, 1998), que reflete a área que o indivíduo é capaz de acessar dados os seus constrangimentos diários. Enquanto as duas primeiras medidas são baseadas em lugares, essa última é feita em relação aos indivíduos. </w:t>
+        <w:t xml:space="preserve">na origem a 0 no infinito – por exemplo, uma exponencial negativa, ou uma potência invertida, ou uma gaussiana modificada (Kwan, 1998). Já para os indicadores cumulativos, a função f é uma inequação simples, em que seu valor é 1, se c está dentro de certo limite pré-definido, ou 0 se c está fora – o valor do indicador se refere ao número de oportunidades que estão dentro do raio de custo definido. Para os indicadores de espaço tempo, o custo c pode ser usado como uma região dentro de uma rede correspondente à área de caminho potencial (PPA) (Hägerstraand, 1970; Kwan, 1998), que reflete a área que o indivíduo é capaz de acessar dados os seus constrangimentos diários. Enquanto as duas primeiras medidas são baseadas em lugares, essa última é feita em relação aos indivíduos. </w:t>
       </w:r>
       <w:r>
         <w:rPr>
@@ -3088,7 +3088,7 @@
           <w:szCs w:val="24"/>
           <w:lang w:eastAsia="pt-BR"/>
         </w:rPr>
-        <w:t xml:space="preserve">. O aumento da produção, capacidade de armazenamento e processamento de dados gerou a potencialidade de aplicações analíticas que, se não apresentam necessariamente métodos inovadores em termos estatísticos, contam com importantes inovações computacionais. São usados três grandes conceitos definidores em relação aos dados envolvidos: Volume, Velocidade e Variedade (McAfee et al., 2012; Gandomi e Haider, 2015). De acordo com essa definição, o que caracteriza Big Data não é só o volume dos dados envolvidos, mas também a velocidade de produção de </w:t>
+        <w:t xml:space="preserve">. O aumento da produção, capacidade de armazenamento e processamento de dados gerou a potencialidade de aplicações </w:t>
       </w:r>
       <w:r>
         <w:rPr>
@@ -3098,7 +3098,7 @@
           <w:lang w:eastAsia="pt-BR"/>
         </w:rPr>
         <w:lastRenderedPageBreak/>
-        <w:t xml:space="preserve">dados, com aplicações para a análise de dados produzidos em tempo real, e a variedade de formatos, com o uso de dados estruturados e não estruturados – como as interações em uma rede social. </w:t>
+        <w:t xml:space="preserve">analíticas que, se não apresentam necessariamente métodos inovadores em termos estatísticos, contam com importantes inovações computacionais. São usados três grandes conceitos definidores em relação aos dados envolvidos: Volume, Velocidade e Variedade (McAfee et al., 2012; Gandomi e Haider, 2015). De acordo com essa definição, o que caracteriza Big Data não é só o volume dos dados envolvidos, mas também a velocidade de produção de dados, com aplicações para a análise de dados produzidos em tempo real, e a variedade de formatos, com o uso de dados estruturados e não estruturados – como as interações em uma rede social. </w:t>
       </w:r>
       <w:r>
         <w:rPr>
@@ -3648,7 +3648,7 @@
           <w:szCs w:val="24"/>
           <w:lang w:eastAsia="pt-BR"/>
         </w:rPr>
-        <w:t xml:space="preserve"> capacidade de produção de estatísticas oficiais confiáveis e periódicas é um fator essencial para a capacidade de um país tomar decisões racionais em relação ao futuro, baseada em evidências capazes de indicar algo da realidade (Dargent et al., 2018). Em termos do Estado, essa capacidade atende necessidades tanto para o desenvolvimento de novas políticas públicas como para o monitoramento e avaliação das existentes – em relação ao Brasil, a contabilidade populacional e a previsão de sua evolução são dados importantes para o repasse de recursos federais para os </w:t>
+        <w:t xml:space="preserve"> capacidade de </w:t>
       </w:r>
       <w:r>
         <w:rPr>
@@ -3658,7 +3658,7 @@
           <w:lang w:eastAsia="pt-BR"/>
         </w:rPr>
         <w:lastRenderedPageBreak/>
-        <w:t xml:space="preserve">municípios. Para a sociedade civil e para o mercado, a produção de dados confiáveis permite que se realizem pesquisas relevantes aos diversos atores sociais e planejamento futuro em relação a evolução dos indicadores derivados desses dados. Ainda, para vários países e órgãos multilaterais, a participação em programas de ajuda financeira, ou mesmo parcerias dentro do setor privado, exigem a presença de indicadores sociais e econômicos confiáveis. De fato, tanto a necessidade interna do Estado como e demanda de atores externos ao Estado, ou externos ao país, são identificados como fatores de economia política que explicam o desenvolvimento dessa capacidade dentro do Estado (Dargent et al., 2018). </w:t>
+        <w:t xml:space="preserve">produção de estatísticas oficiais confiáveis e periódicas é um fator essencial para a capacidade de um país tomar decisões racionais em relação ao futuro, baseada em evidências capazes de indicar algo da realidade (Dargent et al., 2018). Em termos do Estado, essa capacidade atende necessidades tanto para o desenvolvimento de novas políticas públicas como para o monitoramento e avaliação das existentes – em relação ao Brasil, a contabilidade populacional e a previsão de sua evolução são dados importantes para o repasse de recursos federais para os municípios. Para a sociedade civil e para o mercado, a produção de dados confiáveis permite que se realizem pesquisas relevantes aos diversos atores sociais e planejamento futuro em relação a evolução dos indicadores derivados desses dados. Ainda, para vários países e órgãos multilaterais, a participação em programas de ajuda financeira, ou mesmo parcerias dentro do setor privado, exigem a presença de indicadores sociais e econômicos confiáveis. De fato, tanto a necessidade interna do Estado como e demanda de atores externos ao Estado, ou externos ao país, são identificados como fatores de economia política que explicam o desenvolvimento dessa capacidade dentro do Estado (Dargent et al., 2018). </w:t>
       </w:r>
       <w:r>
         <w:rPr>
@@ -3945,7 +3945,17 @@
           <w:szCs w:val="24"/>
           <w:lang w:eastAsia="pt-BR"/>
         </w:rPr>
-        <w:t xml:space="preserve"> acesso a dados derivados dos novos aplicativos sociais que usam a localização podem permitir o acesso a informações de mobilidade de maneira muito mais barata, ainda que contendo algum grau de viés (Kwan, 2016)</w:t>
+        <w:t xml:space="preserve"> acesso a dados derivados dos novos aplicativos sociais que usam a localização podem permitir </w:t>
+      </w:r>
+      <w:r>
+        <w:rPr>
+          <w:rFonts w:ascii="Times New Roman" w:eastAsia="Times New Roman" w:hAnsi="Times New Roman" w:cs="Times New Roman"/>
+          <w:sz w:val="24"/>
+          <w:szCs w:val="24"/>
+          <w:lang w:eastAsia="pt-BR"/>
+        </w:rPr>
+        <w:lastRenderedPageBreak/>
+        <w:t>o acesso a informações de mobilidade de maneira muito mais barata, ainda que contendo algum grau de viés (Kwan, 2016)</w:t>
       </w:r>
       <w:r>
         <w:rPr>
@@ -4063,17 +4073,7 @@
           <w:szCs w:val="24"/>
           <w:lang w:eastAsia="pt-BR"/>
         </w:rPr>
-        <w:t xml:space="preserve"> </w:t>
-      </w:r>
-      <w:r>
-        <w:rPr>
-          <w:rFonts w:ascii="Times New Roman" w:eastAsia="Times New Roman" w:hAnsi="Times New Roman" w:cs="Times New Roman"/>
-          <w:sz w:val="24"/>
-          <w:szCs w:val="24"/>
-          <w:lang w:eastAsia="pt-BR"/>
-        </w:rPr>
-        <w:lastRenderedPageBreak/>
-        <w:t>análise</w:t>
+        <w:t xml:space="preserve"> análise</w:t>
       </w:r>
       <w:r>
         <w:rPr>
@@ -5140,7 +5140,16 @@
           <w:sz w:val="24"/>
           <w:szCs w:val="24"/>
         </w:rPr>
-        <w:t xml:space="preserve">. A simulação das viagens foi feita a partir de um programa </w:t>
+        <w:t xml:space="preserve">. A simulação das </w:t>
+      </w:r>
+      <w:r>
+        <w:rPr>
+          <w:rFonts w:ascii="Times New Roman" w:hAnsi="Times New Roman" w:cs="Times New Roman"/>
+          <w:sz w:val="24"/>
+          <w:szCs w:val="24"/>
+        </w:rPr>
+        <w:lastRenderedPageBreak/>
+        <w:t xml:space="preserve">viagens foi feita a partir de um programa </w:t>
       </w:r>
       <w:r>
         <w:rPr>
@@ -5196,7 +5205,24 @@
           <w:sz w:val="24"/>
           <w:szCs w:val="24"/>
         </w:rPr>
-        <w:t>Foi usada uma ferramenta de agendamento (Google Scheduler) de ativação ligada a uma máquina virtual no ambiente em nuvem da Google</w:t>
+        <w:t>Foi usada uma ferramenta de agendamento (</w:t>
+      </w:r>
+      <w:r>
+        <w:rPr>
+          <w:rFonts w:ascii="Times New Roman" w:hAnsi="Times New Roman" w:cs="Times New Roman"/>
+          <w:i/>
+          <w:sz w:val="24"/>
+          <w:szCs w:val="24"/>
+        </w:rPr>
+        <w:t>Google Scheduler</w:t>
+      </w:r>
+      <w:r>
+        <w:rPr>
+          <w:rFonts w:ascii="Times New Roman" w:hAnsi="Times New Roman" w:cs="Times New Roman"/>
+          <w:sz w:val="24"/>
+          <w:szCs w:val="24"/>
+        </w:rPr>
+        <w:t>) de ativação ligada a uma máquina virtual no ambiente em nuvem da Google</w:t>
       </w:r>
       <w:r>
         <w:rPr>
@@ -5237,6 +5263,16 @@
           <w:szCs w:val="24"/>
         </w:rPr>
         <w:t>etapas descritas na Figura 1.</w:t>
+      </w:r>
+      <w:r>
+        <w:rPr>
+          <w:rFonts w:ascii="Times New Roman" w:hAnsi="Times New Roman" w:cs="Times New Roman"/>
+          <w:noProof/>
+          <w:sz w:val="24"/>
+          <w:szCs w:val="24"/>
+          <w:lang w:eastAsia="pt-BR"/>
+        </w:rPr>
+        <w:t xml:space="preserve"> </w:t>
       </w:r>
     </w:p>
     <w:p>
@@ -5269,11 +5305,71 @@
       <w:r>
         <w:rPr>
           <w:rFonts w:ascii="Times New Roman" w:hAnsi="Times New Roman" w:cs="Times New Roman"/>
+          <w:noProof/>
           <w:color w:val="1F497D" w:themeColor="text2"/>
           <w:sz w:val="20"/>
           <w:szCs w:val="20"/>
-        </w:rPr>
-        <w:lastRenderedPageBreak/>
+          <w:lang w:eastAsia="pt-BR"/>
+        </w:rPr>
+        <w:drawing>
+          <wp:anchor distT="0" distB="0" distL="114300" distR="114300" simplePos="0" relativeHeight="251659264" behindDoc="0" locked="0" layoutInCell="1" allowOverlap="1">
+            <wp:simplePos x="0" y="0"/>
+            <wp:positionH relativeFrom="margin">
+              <wp:posOffset>3301365</wp:posOffset>
+            </wp:positionH>
+            <wp:positionV relativeFrom="page">
+              <wp:posOffset>2790825</wp:posOffset>
+            </wp:positionV>
+            <wp:extent cx="2379345" cy="2466975"/>
+            <wp:effectExtent l="19050" t="0" r="1905" b="0"/>
+            <wp:wrapSquare wrapText="bothSides"/>
+            <wp:docPr id="18" name="Imagem 17"/>
+            <wp:cNvGraphicFramePr>
+              <a:graphicFrameLocks xmlns:a="http://schemas.openxmlformats.org/drawingml/2006/main" noChangeAspect="1"/>
+            </wp:cNvGraphicFramePr>
+            <a:graphic xmlns:a="http://schemas.openxmlformats.org/drawingml/2006/main">
+              <a:graphicData uri="http://schemas.openxmlformats.org/drawingml/2006/picture">
+                <pic:pic xmlns:pic="http://schemas.openxmlformats.org/drawingml/2006/picture">
+                  <pic:nvPicPr>
+                    <pic:cNvPr id="18" name="Imagem 17"/>
+                    <pic:cNvPicPr>
+                      <a:picLocks noChangeAspect="1"/>
+                    </pic:cNvPicPr>
+                  </pic:nvPicPr>
+                  <pic:blipFill>
+                    <a:blip r:embed="rId8" cstate="print">
+                      <a:extLst>
+                        <a:ext uri="{28A0092B-C50C-407E-A947-70E740481C1C}">
+                          <a14:useLocalDpi xmlns:a14="http://schemas.microsoft.com/office/drawing/2010/main" xmlns:wps="http://schemas.microsoft.com/office/word/2010/wordprocessingShape" xmlns:wpi="http://schemas.microsoft.com/office/word/2010/wordprocessingInk" xmlns:wpg="http://schemas.microsoft.com/office/word/2010/wordprocessingGroup" xmlns:w15="http://schemas.microsoft.com/office/word/2012/wordml" xmlns:w14="http://schemas.microsoft.com/office/word/2010/wordml" xmlns:w="http://schemas.openxmlformats.org/wordprocessingml/2006/main" xmlns:w10="urn:schemas-microsoft-com:office:word" xmlns:wp14="http://schemas.microsoft.com/office/word/2010/wordprocessingDrawing" xmlns:v="urn:schemas-microsoft-com:vml" xmlns:o="urn:schemas-microsoft-com:office:office" xmlns:mc="http://schemas.openxmlformats.org/markup-compatibility/2006" xmlns:wpc="http://schemas.microsoft.com/office/word/2010/wordprocessingCanvas" xmlns="" val="0"/>
+                        </a:ext>
+                      </a:extLst>
+                    </a:blip>
+                    <a:stretch>
+                      <a:fillRect/>
+                    </a:stretch>
+                  </pic:blipFill>
+                  <pic:spPr>
+                    <a:xfrm>
+                      <a:off x="0" y="0"/>
+                      <a:ext cx="2379345" cy="2466975"/>
+                    </a:xfrm>
+                    <a:prstGeom prst="rect">
+                      <a:avLst/>
+                    </a:prstGeom>
+                  </pic:spPr>
+                </pic:pic>
+              </a:graphicData>
+            </a:graphic>
+          </wp:anchor>
+        </w:drawing>
+      </w:r>
+      <w:r>
+        <w:rPr>
+          <w:rFonts w:ascii="Times New Roman" w:hAnsi="Times New Roman" w:cs="Times New Roman"/>
+          <w:color w:val="1F497D" w:themeColor="text2"/>
+          <w:sz w:val="20"/>
+          <w:szCs w:val="20"/>
+        </w:rPr>
         <w:t>Abrir uma conexão com o banco de dados SQL da nuvem da Google</w:t>
       </w:r>
     </w:p>
@@ -5571,7 +5667,14 @@
           <w:rFonts w:ascii="Times New Roman" w:hAnsi="Times New Roman" w:cs="Times New Roman"/>
           <w:sz w:val="20"/>
         </w:rPr>
-        <w:t>Fonte: Os autores</w:t>
+        <w:t xml:space="preserve">Fonte: </w:t>
+      </w:r>
+      <w:r>
+        <w:rPr>
+          <w:rFonts w:ascii="Times New Roman" w:hAnsi="Times New Roman" w:cs="Times New Roman"/>
+          <w:sz w:val="20"/>
+        </w:rPr>
+        <w:t>Elaborado pelo autor</w:t>
       </w:r>
     </w:p>
     <w:p>
@@ -5652,7 +5755,23 @@
           <w:sz w:val="24"/>
           <w:szCs w:val="24"/>
         </w:rPr>
-        <w:t>Durante o processo de chamada da API houve a indisponibilidade do servidor em nuvem que estava sedo utilizado, o que implicou na perda de um período de viagens. Foi aumentado o numero de chamadas nas semanas subsequentes apra compensar essa perda. O registro das chamdas está apresentado na Figura 2.</w:t>
+        <w:t>Durante o processo de chamada da API houve a indisponibilidade do servidor em nuvem que estava sedo utilizado, o que implicou na perda de um período de viagens. Foi aumentado o numero de chamadas nas semanas subsequentes apra compensar essa perda. O registro das cham</w:t>
+      </w:r>
+      <w:r>
+        <w:rPr>
+          <w:rFonts w:ascii="Times New Roman" w:hAnsi="Times New Roman" w:cs="Times New Roman"/>
+          <w:sz w:val="24"/>
+          <w:szCs w:val="24"/>
+        </w:rPr>
+        <w:t>a</w:t>
+      </w:r>
+      <w:r>
+        <w:rPr>
+          <w:rFonts w:ascii="Times New Roman" w:hAnsi="Times New Roman" w:cs="Times New Roman"/>
+          <w:sz w:val="24"/>
+          <w:szCs w:val="24"/>
+        </w:rPr>
+        <w:t>das está apresentado na Figura 2.</w:t>
       </w:r>
     </w:p>
     <w:p>
@@ -5684,6 +5803,7 @@
           <w:szCs w:val="24"/>
           <w:lang w:eastAsia="pt-BR"/>
         </w:rPr>
+        <w:lastRenderedPageBreak/>
         <w:drawing>
           <wp:inline distT="0" distB="0" distL="0" distR="0">
             <wp:extent cx="5760085" cy="2880043"/>
@@ -5702,7 +5822,7 @@
                     </pic:cNvPicPr>
                   </pic:nvPicPr>
                   <pic:blipFill>
-                    <a:blip r:embed="rId8"/>
+                    <a:blip r:embed="rId9"/>
                     <a:srcRect/>
                     <a:stretch>
                       <a:fillRect/>
@@ -5869,16 +5989,39 @@
           <w:sz w:val="24"/>
           <w:szCs w:val="24"/>
         </w:rPr>
-        <w:t xml:space="preserve">, a entrada só corresponde aos dados socioeconômicos do entrevistado). Cada linha do banco registra sobre o indivíduo, de forma anônima, sua identidade, a família na qual ele foi registrado na </w:t>
-      </w:r>
-      <w:r>
-        <w:rPr>
-          <w:rFonts w:ascii="Times New Roman" w:hAnsi="Times New Roman" w:cs="Times New Roman"/>
-          <w:sz w:val="24"/>
-          <w:szCs w:val="24"/>
-        </w:rPr>
-        <w:lastRenderedPageBreak/>
-        <w:t>pesquisa, o domicilio em que ele reside, características físicas do domicílio, características socioeconômicas e ocupacionais do indivíduo e da família; sobre a viagem são registrados o propósito da viagem, o modal principal de deslocamento, o tempo da viagem e dos tr</w:t>
+        <w:t>, a entrada só corresponde aos dados socioeconômicos do entrevistado). Cada linha do banco registra</w:t>
+      </w:r>
+      <w:r>
+        <w:rPr>
+          <w:rFonts w:ascii="Times New Roman" w:hAnsi="Times New Roman" w:cs="Times New Roman"/>
+          <w:sz w:val="24"/>
+          <w:szCs w:val="24"/>
+        </w:rPr>
+        <w:t xml:space="preserve"> anonimamente sobre o indivíduo</w:t>
+      </w:r>
+      <w:r>
+        <w:rPr>
+          <w:rFonts w:ascii="Times New Roman" w:hAnsi="Times New Roman" w:cs="Times New Roman"/>
+          <w:sz w:val="24"/>
+          <w:szCs w:val="24"/>
+        </w:rPr>
+        <w:t xml:space="preserve"> sua identidade</w:t>
+      </w:r>
+      <w:r>
+        <w:rPr>
+          <w:rFonts w:ascii="Times New Roman" w:hAnsi="Times New Roman" w:cs="Times New Roman"/>
+          <w:sz w:val="24"/>
+          <w:szCs w:val="24"/>
+        </w:rPr>
+        <w:t xml:space="preserve"> (dentro da base)</w:t>
+      </w:r>
+      <w:r>
+        <w:rPr>
+          <w:rFonts w:ascii="Times New Roman" w:hAnsi="Times New Roman" w:cs="Times New Roman"/>
+          <w:sz w:val="24"/>
+          <w:szCs w:val="24"/>
+        </w:rPr>
+        <w:t>, a família na qual ele foi registrado na pesquisa, o domicilio em que ele reside, características físicas do domicílio, características socioeconômicas e ocupacionais do indivíduo e da família; sobre a viagem são registrados o propósito da viagem, o modal principal de deslocamento, o tempo da viagem e dos tr</w:t>
       </w:r>
       <w:r>
         <w:rPr>
@@ -6061,7 +6204,16 @@
           <w:sz w:val="24"/>
           <w:szCs w:val="24"/>
         </w:rPr>
-        <w:t xml:space="preserve"> média da duração simulada</w:t>
+        <w:t xml:space="preserve"> média da </w:t>
+      </w:r>
+      <w:r>
+        <w:rPr>
+          <w:rFonts w:ascii="Times New Roman" w:hAnsi="Times New Roman" w:cs="Times New Roman"/>
+          <w:sz w:val="24"/>
+          <w:szCs w:val="24"/>
+        </w:rPr>
+        <w:lastRenderedPageBreak/>
+        <w:t>duração simulada</w:t>
       </w:r>
       <w:r>
         <w:rPr>
@@ -6230,47 +6382,47 @@
           <w:sz w:val="24"/>
           <w:szCs w:val="24"/>
         </w:rPr>
-        <w:t xml:space="preserve">A análise foi feita a partir da diferença calculada entre os tempos das viagens da Pesquisa OD e os tempo médios calculados para as viagens simuladas. Primeiro foi verificado se havia alguma dependência entre essa varia´vel e as outras variáveis presentes nos dados. Em seguida foi </w:t>
-      </w:r>
-      <w:r>
-        <w:rPr>
-          <w:rFonts w:ascii="Times New Roman" w:hAnsi="Times New Roman" w:cs="Times New Roman"/>
-          <w:sz w:val="24"/>
-          <w:szCs w:val="24"/>
-        </w:rPr>
-        <w:t xml:space="preserve">verificado se havia alguma dependência espacial da distribuição dessa variável. Para isso os valores absolutos das diferenças das viagens de transporte público e privado, tanto para o caso com restrição temporal como para o sem, foram agupados nas zonas da pesquisa OD considerando tanto a origem como o destino das viagens. Assim, para cada zona OD foi atribuído um valor realtivo ao vloar absoluto médio da diferença calculada de tempos. No total foram analisados oito conjuntos de dados, relativos às combinações entre os fatores de análise (agrupando por região de Origem ou Destino, Transporte Público ou Privado, com ou sem restrição de tempo). A partir desses conjuntos de dados foram calculados os Is de Moran Globais, os índices de autocorrelação espacial local e </w:t>
-      </w:r>
-      <w:r>
-        <w:rPr>
-          <w:rFonts w:ascii="Times New Roman" w:hAnsi="Times New Roman" w:cs="Times New Roman"/>
-          <w:sz w:val="24"/>
-          <w:szCs w:val="24"/>
-        </w:rPr>
-        <w:t>a partir desses foram</w:t>
-      </w:r>
-      <w:r>
-        <w:rPr>
-          <w:rFonts w:ascii="Times New Roman" w:hAnsi="Times New Roman" w:cs="Times New Roman"/>
-          <w:sz w:val="24"/>
-          <w:szCs w:val="24"/>
-        </w:rPr>
-        <w:t xml:space="preserve"> elaborados mapas </w:t>
-      </w:r>
-      <w:r>
-        <w:rPr>
-          <w:rFonts w:ascii="Times New Roman" w:hAnsi="Times New Roman" w:cs="Times New Roman"/>
-          <w:sz w:val="24"/>
-          <w:szCs w:val="24"/>
-        </w:rPr>
-        <w:t>de autocorrelação espacial (LISA)</w:t>
-      </w:r>
-      <w:r>
-        <w:rPr>
-          <w:rFonts w:ascii="Times New Roman" w:hAnsi="Times New Roman" w:cs="Times New Roman"/>
-          <w:sz w:val="24"/>
-          <w:szCs w:val="24"/>
-        </w:rPr>
-        <w:t xml:space="preserve">.   </w:t>
+        <w:t xml:space="preserve">A analsie dos dados </w:t>
+      </w:r>
+      <w:r>
+        <w:rPr>
+          <w:rFonts w:ascii="Times New Roman" w:hAnsi="Times New Roman" w:cs="Times New Roman"/>
+          <w:sz w:val="24"/>
+          <w:szCs w:val="24"/>
+        </w:rPr>
+        <w:t xml:space="preserve">verificou se </w:t>
+      </w:r>
+      <w:r>
+        <w:rPr>
+          <w:rFonts w:ascii="Times New Roman" w:hAnsi="Times New Roman" w:cs="Times New Roman"/>
+          <w:sz w:val="24"/>
+          <w:szCs w:val="24"/>
+        </w:rPr>
+        <w:t>é possivel identifica</w:t>
+      </w:r>
+      <w:r>
+        <w:rPr>
+          <w:rFonts w:ascii="Times New Roman" w:hAnsi="Times New Roman" w:cs="Times New Roman"/>
+          <w:sz w:val="24"/>
+          <w:szCs w:val="24"/>
+        </w:rPr>
+        <w:t>r</w:t>
+      </w:r>
+      <w:r>
+        <w:rPr>
+          <w:rFonts w:ascii="Times New Roman" w:hAnsi="Times New Roman" w:cs="Times New Roman"/>
+          <w:sz w:val="24"/>
+          <w:szCs w:val="24"/>
+        </w:rPr>
+        <w:t xml:space="preserve"> uma diferença consi</w:t>
+      </w:r>
+      <w:r>
+        <w:rPr>
+          <w:rFonts w:ascii="Times New Roman" w:hAnsi="Times New Roman" w:cs="Times New Roman"/>
+          <w:sz w:val="24"/>
+          <w:szCs w:val="24"/>
+        </w:rPr>
+        <w:t xml:space="preserve">stente entre as medidas simuladas de tempo e as medidas registradas na OD e em caso de haver essa diferença, procurar identificar quais variáveis associadas as viagens poderiam explicar a diferença entre as medidas e se existe alguma dependencia espacial envolvida. </w:t>
       </w:r>
     </w:p>
     <w:p>
@@ -6289,64 +6441,48 @@
           <w:sz w:val="24"/>
           <w:szCs w:val="24"/>
         </w:rPr>
-        <w:t xml:space="preserve">Por último foram realizados testes T </w:t>
-      </w:r>
-      <w:r>
-        <w:rPr>
-          <w:rFonts w:ascii="Times New Roman" w:hAnsi="Times New Roman" w:cs="Times New Roman"/>
-          <w:sz w:val="24"/>
-          <w:szCs w:val="24"/>
-        </w:rPr>
-        <w:t xml:space="preserve">para o conjunto de viagens de transporte público e privado usando a diferença calculada e os valores absolutos dessa diferença. Também foram </w:t>
-      </w:r>
-      <w:r>
-        <w:rPr>
-          <w:rFonts w:ascii="Times New Roman" w:hAnsi="Times New Roman" w:cs="Times New Roman"/>
-          <w:sz w:val="24"/>
-          <w:szCs w:val="24"/>
-        </w:rPr>
-        <w:lastRenderedPageBreak/>
-        <w:t xml:space="preserve">feitos testes considerando tanto </w:t>
-      </w:r>
-      <w:r>
-        <w:rPr>
-          <w:rFonts w:ascii="Times New Roman" w:hAnsi="Times New Roman" w:cs="Times New Roman"/>
-          <w:sz w:val="24"/>
-          <w:szCs w:val="24"/>
-        </w:rPr>
-        <w:t xml:space="preserve">o caso </w:t>
-      </w:r>
-      <w:r>
-        <w:rPr>
-          <w:rFonts w:ascii="Times New Roman" w:hAnsi="Times New Roman" w:cs="Times New Roman"/>
-          <w:sz w:val="24"/>
-          <w:szCs w:val="24"/>
-        </w:rPr>
-        <w:t>sem</w:t>
-      </w:r>
-      <w:r>
-        <w:rPr>
-          <w:rFonts w:ascii="Times New Roman" w:hAnsi="Times New Roman" w:cs="Times New Roman"/>
-          <w:sz w:val="24"/>
-          <w:szCs w:val="24"/>
-        </w:rPr>
-        <w:t xml:space="preserve"> restrição de tempo como para o</w:t>
-      </w:r>
-      <w:r>
-        <w:rPr>
-          <w:rFonts w:ascii="Times New Roman" w:hAnsi="Times New Roman" w:cs="Times New Roman"/>
-          <w:sz w:val="24"/>
-          <w:szCs w:val="24"/>
-        </w:rPr>
-        <w:t xml:space="preserve"> caso com restrição de tempo</w:t>
-      </w:r>
-      <w:r>
-        <w:rPr>
-          <w:rFonts w:ascii="Times New Roman" w:hAnsi="Times New Roman" w:cs="Times New Roman"/>
-          <w:sz w:val="24"/>
-          <w:szCs w:val="24"/>
-        </w:rPr>
-        <w:t xml:space="preserve">. </w:t>
+        <w:t xml:space="preserve">Para verificar a existencia de diferença foi feito um teste T de diferença de médias entre as medidas de tempo da OD e calculadas a partir da simulação. Os teste foram realizados separadamente para o conjunto de viagens motorizadas privadas e para as viagens de transporte público e para os cenários com e sem o buffer de restrição de  tempo. Foram verificadas diferenças nesses cenários e o passo seguine foi elaborar modelos lineares (OLS) utilizando as variaveis descritas na Tabela X como variáveis explicativas. Para selecionar as variáveis significantes foi utilizado um processo stepwise atraves do pacote </w:t>
+      </w:r>
+      <w:r>
+        <w:rPr>
+          <w:rFonts w:ascii="Times New Roman" w:hAnsi="Times New Roman" w:cs="Times New Roman"/>
+          <w:i/>
+          <w:sz w:val="24"/>
+          <w:szCs w:val="24"/>
+        </w:rPr>
+        <w:t xml:space="preserve">lembrarQual </w:t>
+      </w:r>
+      <w:r>
+        <w:rPr>
+          <w:rFonts w:ascii="Times New Roman" w:hAnsi="Times New Roman" w:cs="Times New Roman"/>
+          <w:sz w:val="24"/>
+          <w:szCs w:val="24"/>
+        </w:rPr>
+        <w:t xml:space="preserve">do software R. Para a análise de dependencias espaciais, as medidas foram espacializadas dentro das zonas OD, calculando-se a média em torno das zonas de origem e de destino. As variáveis selecionadas pelo OLS foram espacializadas (explicar como)  e foram feitos modelos de autocorrelação espacial para os oito cenários possíveis </w:t>
+      </w:r>
+      <w:r>
+        <w:rPr>
+          <w:rFonts w:ascii="Times New Roman" w:hAnsi="Times New Roman" w:cs="Times New Roman"/>
+          <w:sz w:val="24"/>
+          <w:szCs w:val="24"/>
+        </w:rPr>
+        <w:t xml:space="preserve">de agragação e de condições </w:t>
+      </w:r>
+      <w:r>
+        <w:rPr>
+          <w:rFonts w:ascii="Times New Roman" w:hAnsi="Times New Roman" w:cs="Times New Roman"/>
+          <w:sz w:val="24"/>
+          <w:szCs w:val="24"/>
+        </w:rPr>
+        <w:t>(</w:t>
+      </w:r>
+      <w:r>
+        <w:rPr>
+          <w:rFonts w:ascii="Times New Roman" w:hAnsi="Times New Roman" w:cs="Times New Roman"/>
+          <w:sz w:val="24"/>
+          <w:szCs w:val="24"/>
+        </w:rPr>
+        <w:t>publico e privado X origem e destino X com e sem restrição de tempo).</w:t>
       </w:r>
     </w:p>
     <w:p>
@@ -6559,9 +6695,9 @@
       </w:pPr>
     </w:p>
     <w:sectPr>
-      <w:headerReference w:type="default" r:id="rId9"/>
-      <w:footerReference w:type="default" r:id="rId10"/>
-      <w:headerReference w:type="first" r:id="rId11"/>
+      <w:headerReference w:type="default" r:id="rId10"/>
+      <w:footerReference w:type="default" r:id="rId11"/>
+      <w:headerReference w:type="first" r:id="rId12"/>
       <w:pgSz w:w="11906" w:h="16838"/>
       <w:pgMar w:top="1701" w:right="1134" w:bottom="1134" w:left="1701" w:header="1134" w:footer="709" w:gutter="0"/>
       <w:pgNumType w:start="1"/>
@@ -6635,7 +6771,7 @@
           <w:rPr>
             <w:noProof/>
           </w:rPr>
-          <w:t>10</w:t>
+          <w:t>11</w:t>
         </w:r>
         <w:r>
           <w:rPr>
@@ -10033,335 +10169,6 @@
 </w:styles>
 </file>
 
-<file path=word/glossary/document.xml><?xml version="1.0" encoding="utf-8"?>
-<w:glossaryDocument xmlns:ve="http://schemas.openxmlformats.org/markup-compatibility/2006" xmlns:o="urn:schemas-microsoft-com:office:office" xmlns:r="http://schemas.openxmlformats.org/officeDocument/2006/relationships" xmlns:m="http://schemas.openxmlformats.org/officeDocument/2006/math" xmlns:v="urn:schemas-microsoft-com:vml" xmlns:wp="http://schemas.openxmlformats.org/drawingml/2006/wordprocessingDrawing" xmlns:w10="urn:schemas-microsoft-com:office:word" xmlns:w="http://schemas.openxmlformats.org/wordprocessingml/2006/main" xmlns:wne="http://schemas.microsoft.com/office/word/2006/wordml">
-  <w:docParts/>
-</w:glossaryDocument>
-</file>
-
-<file path=word/glossary/fontTable.xml><?xml version="1.0" encoding="utf-8"?>
-<w:fonts xmlns:r="http://schemas.openxmlformats.org/officeDocument/2006/relationships" xmlns:w="http://schemas.openxmlformats.org/wordprocessingml/2006/main">
-  <w:font w:name="Symbol">
-    <w:panose1 w:val="05050102010706020507"/>
-    <w:charset w:val="02"/>
-    <w:family w:val="roman"/>
-    <w:pitch w:val="variable"/>
-    <w:sig w:usb0="00000000" w:usb1="10000000" w:usb2="00000000" w:usb3="00000000" w:csb0="80000000" w:csb1="00000000"/>
-  </w:font>
-  <w:font w:name="Times New Roman">
-    <w:panose1 w:val="02020603050405020304"/>
-    <w:charset w:val="00"/>
-    <w:family w:val="roman"/>
-    <w:pitch w:val="variable"/>
-    <w:sig w:usb0="E0002AFF" w:usb1="C0007841" w:usb2="00000009" w:usb3="00000000" w:csb0="000001FF" w:csb1="00000000"/>
-  </w:font>
-  <w:font w:name="Courier New">
-    <w:panose1 w:val="02070309020205020404"/>
-    <w:charset w:val="00"/>
-    <w:family w:val="modern"/>
-    <w:pitch w:val="fixed"/>
-    <w:sig w:usb0="E0002AFF" w:usb1="C0007843" w:usb2="00000009" w:usb3="00000000" w:csb0="000001FF" w:csb1="00000000"/>
-  </w:font>
-  <w:font w:name="Wingdings">
-    <w:panose1 w:val="05000000000000000000"/>
-    <w:charset w:val="02"/>
-    <w:family w:val="auto"/>
-    <w:pitch w:val="variable"/>
-    <w:sig w:usb0="00000000" w:usb1="10000000" w:usb2="00000000" w:usb3="00000000" w:csb0="80000000" w:csb1="00000000"/>
-  </w:font>
-  <w:font w:name="Calibri">
-    <w:panose1 w:val="020F0502020204030204"/>
-    <w:charset w:val="00"/>
-    <w:family w:val="swiss"/>
-    <w:pitch w:val="variable"/>
-    <w:sig w:usb0="E00002FF" w:usb1="4000ACFF" w:usb2="00000001" w:usb3="00000000" w:csb0="0000019F" w:csb1="00000000"/>
-  </w:font>
-  <w:font w:name="Cambria">
-    <w:panose1 w:val="02040503050406030204"/>
-    <w:charset w:val="00"/>
-    <w:family w:val="roman"/>
-    <w:pitch w:val="variable"/>
-    <w:sig w:usb0="E00002FF" w:usb1="400004FF" w:usb2="00000000" w:usb3="00000000" w:csb0="0000019F" w:csb1="00000000"/>
-  </w:font>
-  <w:font w:name="Tahoma">
-    <w:panose1 w:val="020B0604030504040204"/>
-    <w:charset w:val="00"/>
-    <w:family w:val="swiss"/>
-    <w:pitch w:val="variable"/>
-    <w:sig w:usb0="E1002EFF" w:usb1="C000605B" w:usb2="00000029" w:usb3="00000000" w:csb0="000101FF" w:csb1="00000000"/>
-  </w:font>
-  <w:font w:name="SimSun">
-    <w:altName w:val="宋体"/>
-    <w:panose1 w:val="02010600030101010101"/>
-    <w:charset w:val="86"/>
-    <w:family w:val="auto"/>
-    <w:pitch w:val="variable"/>
-    <w:sig w:usb0="00000003" w:usb1="288F0000" w:usb2="00000016" w:usb3="00000000" w:csb0="00040001" w:csb1="00000000"/>
-  </w:font>
-  <w:font w:name="Kartika">
-    <w:panose1 w:val="02020503030404060203"/>
-    <w:charset w:val="00"/>
-    <w:family w:val="roman"/>
-    <w:pitch w:val="variable"/>
-    <w:sig w:usb0="00800003" w:usb1="00000000" w:usb2="00000000" w:usb3="00000000" w:csb0="00000001" w:csb1="00000000"/>
-  </w:font>
-  <w:font w:name="Cambria Math">
-    <w:panose1 w:val="02040503050406030204"/>
-    <w:charset w:val="00"/>
-    <w:family w:val="roman"/>
-    <w:pitch w:val="variable"/>
-    <w:sig w:usb0="E00002FF" w:usb1="420024FF" w:usb2="00000000" w:usb3="00000000" w:csb0="0000019F" w:csb1="00000000"/>
-  </w:font>
-  <w:font w:name="Calibri Light">
-    <w:panose1 w:val="020F0302020204030204"/>
-    <w:charset w:val="00"/>
-    <w:family w:val="swiss"/>
-    <w:pitch w:val="variable"/>
-    <w:sig w:usb0="A00002EF" w:usb1="4000207B" w:usb2="00000000" w:usb3="00000000" w:csb0="0000019F" w:csb1="00000000"/>
-  </w:font>
-</w:fonts>
-</file>
-
-<file path=word/glossary/settings.xml><?xml version="1.0" encoding="utf-8"?>
-<w:settings xmlns:o="urn:schemas-microsoft-com:office:office" xmlns:r="http://schemas.openxmlformats.org/officeDocument/2006/relationships" xmlns:m="http://schemas.openxmlformats.org/officeDocument/2006/math" xmlns:v="urn:schemas-microsoft-com:vml" xmlns:w10="urn:schemas-microsoft-com:office:word" xmlns:w="http://schemas.openxmlformats.org/wordprocessingml/2006/main" xmlns:sl="http://schemas.openxmlformats.org/schemaLibrary/2006/main">
-  <w:view w:val="normal"/>
-  <w:defaultTabStop w:val="708"/>
-  <w:hyphenationZone w:val="425"/>
-  <w:characterSpacingControl w:val="doNotCompress"/>
-  <w:compat>
-    <w:useFELayout/>
-  </w:compat>
-  <w:rsids>
-    <w:rsidRoot w:val="004B685E"/>
-    <w:rsid w:val="004B685E"/>
-  </w:rsids>
-  <m:mathPr>
-    <m:mathFont m:val="Cambria Math"/>
-    <m:brkBin m:val="before"/>
-    <m:brkBinSub m:val="--"/>
-    <m:smallFrac m:val="off"/>
-    <m:dispDef/>
-    <m:lMargin m:val="0"/>
-    <m:rMargin m:val="0"/>
-    <m:defJc m:val="centerGroup"/>
-    <m:wrapIndent m:val="1440"/>
-    <m:intLim m:val="subSup"/>
-    <m:naryLim m:val="undOvr"/>
-  </m:mathPr>
-  <w:themeFontLang w:val="pt-BR"/>
-  <w:clrSchemeMapping w:bg1="light1" w:t1="dark1" w:bg2="light2" w:t2="dark2" w:accent1="accent1" w:accent2="accent2" w:accent3="accent3" w:accent4="accent4" w:accent5="accent5" w:accent6="accent6" w:hyperlink="hyperlink" w:followedHyperlink="followedHyperlink"/>
-  <w:decimalSymbol w:val=","/>
-  <w:listSeparator w:val=";"/>
-</w:settings>
-</file>
-
-<file path=word/glossary/styles.xml><?xml version="1.0" encoding="utf-8"?>
-<w:styles xmlns:r="http://schemas.openxmlformats.org/officeDocument/2006/relationships" xmlns:w="http://schemas.openxmlformats.org/wordprocessingml/2006/main">
-  <w:docDefaults>
-    <w:rPrDefault>
-      <w:rPr>
-        <w:rFonts w:asciiTheme="minorHAnsi" w:eastAsiaTheme="minorEastAsia" w:hAnsiTheme="minorHAnsi" w:cstheme="minorBidi"/>
-        <w:sz w:val="22"/>
-        <w:szCs w:val="22"/>
-        <w:lang w:val="pt-BR" w:eastAsia="pt-BR" w:bidi="ar-SA"/>
-      </w:rPr>
-    </w:rPrDefault>
-    <w:pPrDefault>
-      <w:pPr>
-        <w:spacing w:after="200" w:line="276" w:lineRule="auto"/>
-      </w:pPr>
-    </w:pPrDefault>
-  </w:docDefaults>
-  <w:latentStyles w:defLockedState="0" w:defUIPriority="99" w:defSemiHidden="1" w:defUnhideWhenUsed="1" w:defQFormat="0" w:count="267">
-    <w:lsdException w:name="Normal" w:semiHidden="0" w:uiPriority="0" w:unhideWhenUsed="0" w:qFormat="1"/>
-    <w:lsdException w:name="heading 1" w:semiHidden="0" w:uiPriority="9" w:unhideWhenUsed="0" w:qFormat="1"/>
-    <w:lsdException w:name="heading 2" w:uiPriority="9" w:qFormat="1"/>
-    <w:lsdException w:name="heading 3" w:uiPriority="9" w:qFormat="1"/>
-    <w:lsdException w:name="heading 4" w:uiPriority="9" w:qFormat="1"/>
-    <w:lsdException w:name="heading 5" w:uiPriority="9" w:qFormat="1"/>
-    <w:lsdException w:name="heading 6" w:uiPriority="9" w:qFormat="1"/>
-    <w:lsdException w:name="heading 7" w:uiPriority="9" w:qFormat="1"/>
-    <w:lsdException w:name="heading 8" w:uiPriority="9" w:qFormat="1"/>
-    <w:lsdException w:name="heading 9" w:uiPriority="9" w:qFormat="1"/>
-    <w:lsdException w:name="toc 1" w:uiPriority="39"/>
-    <w:lsdException w:name="toc 2" w:uiPriority="39"/>
-    <w:lsdException w:name="toc 3" w:uiPriority="39"/>
-    <w:lsdException w:name="toc 4" w:uiPriority="39"/>
-    <w:lsdException w:name="toc 5" w:uiPriority="39"/>
-    <w:lsdException w:name="toc 6" w:uiPriority="39"/>
-    <w:lsdException w:name="toc 7" w:uiPriority="39"/>
-    <w:lsdException w:name="toc 8" w:uiPriority="39"/>
-    <w:lsdException w:name="toc 9" w:uiPriority="39"/>
-    <w:lsdException w:name="caption" w:uiPriority="35" w:qFormat="1"/>
-    <w:lsdException w:name="Title" w:semiHidden="0" w:uiPriority="10" w:unhideWhenUsed="0" w:qFormat="1"/>
-    <w:lsdException w:name="Default Paragraph Font" w:uiPriority="1"/>
-    <w:lsdException w:name="Subtitle" w:semiHidden="0" w:uiPriority="11" w:unhideWhenUsed="0" w:qFormat="1"/>
-    <w:lsdException w:name="Strong" w:semiHidden="0" w:uiPriority="22" w:unhideWhenUsed="0" w:qFormat="1"/>
-    <w:lsdException w:name="Emphasis" w:semiHidden="0" w:uiPriority="20" w:unhideWhenUsed="0" w:qFormat="1"/>
-    <w:lsdException w:name="Table Grid" w:semiHidden="0" w:uiPriority="59" w:unhideWhenUsed="0"/>
-    <w:lsdException w:name="Placeholder Text" w:unhideWhenUsed="0"/>
-    <w:lsdException w:name="No Spacing" w:semiHidden="0" w:uiPriority="1" w:unhideWhenUsed="0" w:qFormat="1"/>
-    <w:lsdException w:name="Light Shading" w:semiHidden="0" w:uiPriority="60" w:unhideWhenUsed="0"/>
-    <w:lsdException w:name="Light List" w:semiHidden="0" w:uiPriority="61" w:unhideWhenUsed="0"/>
-    <w:lsdException w:name="Light Grid" w:semiHidden="0" w:uiPriority="62" w:unhideWhenUsed="0"/>
-    <w:lsdException w:name="Medium Shading 1" w:semiHidden="0" w:uiPriority="63" w:unhideWhenUsed="0"/>
-    <w:lsdException w:name="Medium Shading 2" w:semiHidden="0" w:uiPriority="64" w:unhideWhenUsed="0"/>
-    <w:lsdException w:name="Medium List 1" w:semiHidden="0" w:uiPriority="65" w:unhideWhenUsed="0"/>
-    <w:lsdException w:name="Medium List 2" w:semiHidden="0" w:uiPriority="66" w:unhideWhenUsed="0"/>
-    <w:lsdException w:name="Medium Grid 1" w:semiHidden="0" w:uiPriority="67" w:unhideWhenUsed="0"/>
-    <w:lsdException w:name="Medium Grid 2" w:semiHidden="0" w:uiPriority="68" w:unhideWhenUsed="0"/>
-    <w:lsdException w:name="Medium Grid 3" w:semiHidden="0" w:uiPriority="69" w:unhideWhenUsed="0"/>
-    <w:lsdException w:name="Dark List" w:semiHidden="0" w:uiPriority="70" w:unhideWhenUsed="0"/>
-    <w:lsdException w:name="Colorful Shading" w:semiHidden="0" w:uiPriority="71" w:unhideWhenUsed="0"/>
-    <w:lsdException w:name="Colorful List" w:semiHidden="0" w:uiPriority="72" w:unhideWhenUsed="0"/>
-    <w:lsdException w:name="Colorful Grid" w:semiHidden="0" w:uiPriority="73" w:unhideWhenUsed="0"/>
-    <w:lsdException w:name="Light Shading Accent 1" w:semiHidden="0" w:uiPriority="60" w:unhideWhenUsed="0"/>
-    <w:lsdException w:name="Light List Accent 1" w:semiHidden="0" w:uiPriority="61" w:unhideWhenUsed="0"/>
-    <w:lsdException w:name="Light Grid Accent 1" w:semiHidden="0" w:uiPriority="62" w:unhideWhenUsed="0"/>
-    <w:lsdException w:name="Medium Shading 1 Accent 1" w:semiHidden="0" w:uiPriority="63" w:unhideWhenUsed="0"/>
-    <w:lsdException w:name="Medium Shading 2 Accent 1" w:semiHidden="0" w:uiPriority="64" w:unhideWhenUsed="0"/>
-    <w:lsdException w:name="Medium List 1 Accent 1" w:semiHidden="0" w:uiPriority="65" w:unhideWhenUsed="0"/>
-    <w:lsdException w:name="Revision" w:unhideWhenUsed="0"/>
-    <w:lsdException w:name="List Paragraph" w:semiHidden="0" w:uiPriority="34" w:unhideWhenUsed="0" w:qFormat="1"/>
-    <w:lsdException w:name="Quote" w:semiHidden="0" w:uiPriority="29" w:unhideWhenUsed="0" w:qFormat="1"/>
-    <w:lsdException w:name="Intense Quote" w:semiHidden="0" w:uiPriority="30" w:unhideWhenUsed="0" w:qFormat="1"/>
-    <w:lsdException w:name="Medium List 2 Accent 1" w:semiHidden="0" w:uiPriority="66" w:unhideWhenUsed="0"/>
-    <w:lsdException w:name="Medium Grid 1 Accent 1" w:semiHidden="0" w:uiPriority="67" w:unhideWhenUsed="0"/>
-    <w:lsdException w:name="Medium Grid 2 Accent 1" w:semiHidden="0" w:uiPriority="68" w:unhideWhenUsed="0"/>
-    <w:lsdException w:name="Medium Grid 3 Accent 1" w:semiHidden="0" w:uiPriority="69" w:unhideWhenUsed="0"/>
-    <w:lsdException w:name="Dark List Accent 1" w:semiHidden="0" w:uiPriority="70" w:unhideWhenUsed="0"/>
-    <w:lsdException w:name="Colorful Shading Accent 1" w:semiHidden="0" w:uiPriority="71" w:unhideWhenUsed="0"/>
-    <w:lsdException w:name="Colorful List Accent 1" w:semiHidden="0" w:uiPriority="72" w:unhideWhenUsed="0"/>
-    <w:lsdException w:name="Colorful Grid Accent 1" w:semiHidden="0" w:uiPriority="73" w:unhideWhenUsed="0"/>
-    <w:lsdException w:name="Light Shading Accent 2" w:semiHidden="0" w:uiPriority="60" w:unhideWhenUsed="0"/>
-    <w:lsdException w:name="Light List Accent 2" w:semiHidden="0" w:uiPriority="61" w:unhideWhenUsed="0"/>
-    <w:lsdException w:name="Light Grid Accent 2" w:semiHidden="0" w:uiPriority="62" w:unhideWhenUsed="0"/>
-    <w:lsdException w:name="Medium Shading 1 Accent 2" w:semiHidden="0" w:uiPriority="63" w:unhideWhenUsed="0"/>
-    <w:lsdException w:name="Medium Shading 2 Accent 2" w:semiHidden="0" w:uiPriority="64" w:unhideWhenUsed="0"/>
-    <w:lsdException w:name="Medium List 1 Accent 2" w:semiHidden="0" w:uiPriority="65" w:unhideWhenUsed="0"/>
-    <w:lsdException w:name="Medium List 2 Accent 2" w:semiHidden="0" w:uiPriority="66" w:unhideWhenUsed="0"/>
-    <w:lsdException w:name="Medium Grid 1 Accent 2" w:semiHidden="0" w:uiPriority="67" w:unhideWhenUsed="0"/>
-    <w:lsdException w:name="Medium Grid 2 Accent 2" w:semiHidden="0" w:uiPriority="68" w:unhideWhenUsed="0"/>
-    <w:lsdException w:name="Medium Grid 3 Accent 2" w:semiHidden="0" w:uiPriority="69" w:unhideWhenUsed="0"/>
-    <w:lsdException w:name="Dark List Accent 2" w:semiHidden="0" w:uiPriority="70" w:unhideWhenUsed="0"/>
-    <w:lsdException w:name="Colorful Shading Accent 2" w:semiHidden="0" w:uiPriority="71" w:unhideWhenUsed="0"/>
-    <w:lsdException w:name="Colorful List Accent 2" w:semiHidden="0" w:uiPriority="72" w:unhideWhenUsed="0"/>
-    <w:lsdException w:name="Colorful Grid Accent 2" w:semiHidden="0" w:uiPriority="73" w:unhideWhenUsed="0"/>
-    <w:lsdException w:name="Light Shading Accent 3" w:semiHidden="0" w:uiPriority="60" w:unhideWhenUsed="0"/>
-    <w:lsdException w:name="Light List Accent 3" w:semiHidden="0" w:uiPriority="61" w:unhideWhenUsed="0"/>
-    <w:lsdException w:name="Light Grid Accent 3" w:semiHidden="0" w:uiPriority="62" w:unhideWhenUsed="0"/>
-    <w:lsdException w:name="Medium Shading 1 Accent 3" w:semiHidden="0" w:uiPriority="63" w:unhideWhenUsed="0"/>
-    <w:lsdException w:name="Medium Shading 2 Accent 3" w:semiHidden="0" w:uiPriority="64" w:unhideWhenUsed="0"/>
-    <w:lsdException w:name="Medium List 1 Accent 3" w:semiHidden="0" w:uiPriority="65" w:unhideWhenUsed="0"/>
-    <w:lsdException w:name="Medium List 2 Accent 3" w:semiHidden="0" w:uiPriority="66" w:unhideWhenUsed="0"/>
-    <w:lsdException w:name="Medium Grid 1 Accent 3" w:semiHidden="0" w:uiPriority="67" w:unhideWhenUsed="0"/>
-    <w:lsdException w:name="Medium Grid 2 Accent 3" w:semiHidden="0" w:uiPriority="68" w:unhideWhenUsed="0"/>
-    <w:lsdException w:name="Medium Grid 3 Accent 3" w:semiHidden="0" w:uiPriority="69" w:unhideWhenUsed="0"/>
-    <w:lsdException w:name="Dark List Accent 3" w:semiHidden="0" w:uiPriority="70" w:unhideWhenUsed="0"/>
-    <w:lsdException w:name="Colorful Shading Accent 3" w:semiHidden="0" w:uiPriority="71" w:unhideWhenUsed="0"/>
-    <w:lsdException w:name="Colorful List Accent 3" w:semiHidden="0" w:uiPriority="72" w:unhideWhenUsed="0"/>
-    <w:lsdException w:name="Colorful Grid Accent 3" w:semiHidden="0" w:uiPriority="73" w:unhideWhenUsed="0"/>
-    <w:lsdException w:name="Light Shading Accent 4" w:semiHidden="0" w:uiPriority="60" w:unhideWhenUsed="0"/>
-    <w:lsdException w:name="Light List Accent 4" w:semiHidden="0" w:uiPriority="61" w:unhideWhenUsed="0"/>
-    <w:lsdException w:name="Light Grid Accent 4" w:semiHidden="0" w:uiPriority="62" w:unhideWhenUsed="0"/>
-    <w:lsdException w:name="Medium Shading 1 Accent 4" w:semiHidden="0" w:uiPriority="63" w:unhideWhenUsed="0"/>
-    <w:lsdException w:name="Medium Shading 2 Accent 4" w:semiHidden="0" w:uiPriority="64" w:unhideWhenUsed="0"/>
-    <w:lsdException w:name="Medium List 1 Accent 4" w:semiHidden="0" w:uiPriority="65" w:unhideWhenUsed="0"/>
-    <w:lsdException w:name="Medium List 2 Accent 4" w:semiHidden="0" w:uiPriority="66" w:unhideWhenUsed="0"/>
-    <w:lsdException w:name="Medium Grid 1 Accent 4" w:semiHidden="0" w:uiPriority="67" w:unhideWhenUsed="0"/>
-    <w:lsdException w:name="Medium Grid 2 Accent 4" w:semiHidden="0" w:uiPriority="68" w:unhideWhenUsed="0"/>
-    <w:lsdException w:name="Medium Grid 3 Accent 4" w:semiHidden="0" w:uiPriority="69" w:unhideWhenUsed="0"/>
-    <w:lsdException w:name="Dark List Accent 4" w:semiHidden="0" w:uiPriority="70" w:unhideWhenUsed="0"/>
-    <w:lsdException w:name="Colorful Shading Accent 4" w:semiHidden="0" w:uiPriority="71" w:unhideWhenUsed="0"/>
-    <w:lsdException w:name="Colorful List Accent 4" w:semiHidden="0" w:uiPriority="72" w:unhideWhenUsed="0"/>
-    <w:lsdException w:name="Colorful Grid Accent 4" w:semiHidden="0" w:uiPriority="73" w:unhideWhenUsed="0"/>
-    <w:lsdException w:name="Light Shading Accent 5" w:semiHidden="0" w:uiPriority="60" w:unhideWhenUsed="0"/>
-    <w:lsdException w:name="Light List Accent 5" w:semiHidden="0" w:uiPriority="61" w:unhideWhenUsed="0"/>
-    <w:lsdException w:name="Light Grid Accent 5" w:semiHidden="0" w:uiPriority="62" w:unhideWhenUsed="0"/>
-    <w:lsdException w:name="Medium Shading 1 Accent 5" w:semiHidden="0" w:uiPriority="63" w:unhideWhenUsed="0"/>
-    <w:lsdException w:name="Medium Shading 2 Accent 5" w:semiHidden="0" w:uiPriority="64" w:unhideWhenUsed="0"/>
-    <w:lsdException w:name="Medium List 1 Accent 5" w:semiHidden="0" w:uiPriority="65" w:unhideWhenUsed="0"/>
-    <w:lsdException w:name="Medium List 2 Accent 5" w:semiHidden="0" w:uiPriority="66" w:unhideWhenUsed="0"/>
-    <w:lsdException w:name="Medium Grid 1 Accent 5" w:semiHidden="0" w:uiPriority="67" w:unhideWhenUsed="0"/>
-    <w:lsdException w:name="Medium Grid 2 Accent 5" w:semiHidden="0" w:uiPriority="68" w:unhideWhenUsed="0"/>
-    <w:lsdException w:name="Medium Grid 3 Accent 5" w:semiHidden="0" w:uiPriority="69" w:unhideWhenUsed="0"/>
-    <w:lsdException w:name="Dark List Accent 5" w:semiHidden="0" w:uiPriority="70" w:unhideWhenUsed="0"/>
-    <w:lsdException w:name="Colorful Shading Accent 5" w:semiHidden="0" w:uiPriority="71" w:unhideWhenUsed="0"/>
-    <w:lsdException w:name="Colorful List Accent 5" w:semiHidden="0" w:uiPriority="72" w:unhideWhenUsed="0"/>
-    <w:lsdException w:name="Colorful Grid Accent 5" w:semiHidden="0" w:uiPriority="73" w:unhideWhenUsed="0"/>
-    <w:lsdException w:name="Light Shading Accent 6" w:semiHidden="0" w:uiPriority="60" w:unhideWhenUsed="0"/>
-    <w:lsdException w:name="Light List Accent 6" w:semiHidden="0" w:uiPriority="61" w:unhideWhenUsed="0"/>
-    <w:lsdException w:name="Light Grid Accent 6" w:semiHidden="0" w:uiPriority="62" w:unhideWhenUsed="0"/>
-    <w:lsdException w:name="Medium Shading 1 Accent 6" w:semiHidden="0" w:uiPriority="63" w:unhideWhenUsed="0"/>
-    <w:lsdException w:name="Medium Shading 2 Accent 6" w:semiHidden="0" w:uiPriority="64" w:unhideWhenUsed="0"/>
-    <w:lsdException w:name="Medium List 1 Accent 6" w:semiHidden="0" w:uiPriority="65" w:unhideWhenUsed="0"/>
-    <w:lsdException w:name="Medium List 2 Accent 6" w:semiHidden="0" w:uiPriority="66" w:unhideWhenUsed="0"/>
-    <w:lsdException w:name="Medium Grid 1 Accent 6" w:semiHidden="0" w:uiPriority="67" w:unhideWhenUsed="0"/>
-    <w:lsdException w:name="Medium Grid 2 Accent 6" w:semiHidden="0" w:uiPriority="68" w:unhideWhenUsed="0"/>
-    <w:lsdException w:name="Medium Grid 3 Accent 6" w:semiHidden="0" w:uiPriority="69" w:unhideWhenUsed="0"/>
-    <w:lsdException w:name="Dark List Accent 6" w:semiHidden="0" w:uiPriority="70" w:unhideWhenUsed="0"/>
-    <w:lsdException w:name="Colorful Shading Accent 6" w:semiHidden="0" w:uiPriority="71" w:unhideWhenUsed="0"/>
-    <w:lsdException w:name="Colorful List Accent 6" w:semiHidden="0" w:uiPriority="72" w:unhideWhenUsed="0"/>
-    <w:lsdException w:name="Colorful Grid Accent 6" w:semiHidden="0" w:uiPriority="73" w:unhideWhenUsed="0"/>
-    <w:lsdException w:name="Subtle Emphasis" w:semiHidden="0" w:uiPriority="19" w:unhideWhenUsed="0" w:qFormat="1"/>
-    <w:lsdException w:name="Intense Emphasis" w:semiHidden="0" w:uiPriority="21" w:unhideWhenUsed="0" w:qFormat="1"/>
-    <w:lsdException w:name="Subtle Reference" w:semiHidden="0" w:uiPriority="31" w:unhideWhenUsed="0" w:qFormat="1"/>
-    <w:lsdException w:name="Intense Reference" w:semiHidden="0" w:uiPriority="32" w:unhideWhenUsed="0" w:qFormat="1"/>
-    <w:lsdException w:name="Book Title" w:semiHidden="0" w:uiPriority="33" w:unhideWhenUsed="0" w:qFormat="1"/>
-    <w:lsdException w:name="Bibliography" w:uiPriority="37"/>
-    <w:lsdException w:name="TOC Heading" w:uiPriority="39" w:qFormat="1"/>
-  </w:latentStyles>
-  <w:style w:type="paragraph" w:default="1" w:styleId="Normal">
-    <w:name w:val="Normal"/>
-    <w:qFormat/>
-  </w:style>
-  <w:style w:type="character" w:default="1" w:styleId="Fontepargpadro">
-    <w:name w:val="Default Paragraph Font"/>
-    <w:uiPriority w:val="1"/>
-    <w:semiHidden/>
-    <w:unhideWhenUsed/>
-  </w:style>
-  <w:style w:type="table" w:default="1" w:styleId="Tabelanormal">
-    <w:name w:val="Normal Table"/>
-    <w:uiPriority w:val="99"/>
-    <w:semiHidden/>
-    <w:unhideWhenUsed/>
-    <w:qFormat/>
-    <w:tblPr>
-      <w:tblInd w:w="0" w:type="dxa"/>
-      <w:tblCellMar>
-        <w:top w:w="0" w:type="dxa"/>
-        <w:left w:w="108" w:type="dxa"/>
-        <w:bottom w:w="0" w:type="dxa"/>
-        <w:right w:w="108" w:type="dxa"/>
-      </w:tblCellMar>
-    </w:tblPr>
-  </w:style>
-  <w:style w:type="numbering" w:default="1" w:styleId="Semlista">
-    <w:name w:val="No List"/>
-    <w:uiPriority w:val="99"/>
-    <w:semiHidden/>
-    <w:unhideWhenUsed/>
-  </w:style>
-  <w:style w:type="character" w:styleId="TextodoEspaoReservado">
-    <w:name w:val="Placeholder Text"/>
-    <w:basedOn w:val="Fontepargpadro"/>
-    <w:uiPriority w:val="99"/>
-    <w:semiHidden/>
-    <w:rsid w:val="004B685E"/>
-    <w:rPr>
-      <w:color w:val="808080"/>
-    </w:rPr>
-  </w:style>
-</w:styles>
-</file>
-
-<file path=word/glossary/webSettings.xml><?xml version="1.0" encoding="utf-8"?>
-<w:webSettings xmlns:r="http://schemas.openxmlformats.org/officeDocument/2006/relationships" xmlns:w="http://schemas.openxmlformats.org/wordprocessingml/2006/main">
-  <w:optimizeForBrowser/>
-</w:webSettings>
-</file>
-
 <file path=word/theme/theme1.xml><?xml version="1.0" encoding="utf-8"?>
 <a:theme xmlns:a="http://schemas.openxmlformats.org/drawingml/2006/main" name="Tema do Office">
   <a:themeElements>

</xml_diff>

<commit_message>
remodeling motives of travel
</commit_message>
<xml_diff>
--- a/ModeloTCC.docx
+++ b/ModeloTCC.docx
@@ -404,7 +404,7 @@
           <w:sz w:val="24"/>
           <w:szCs w:val="24"/>
         </w:rPr>
-        <w:t xml:space="preserve">Para comparar esses dados ao conjunto de viagens da Pesquisa OD, foi criado uma estrutura de comparação em que o tempo de cada viagem da OD foi comparada à média </w:t>
+        <w:t xml:space="preserve">Para comparar esses dados ao conjunto de viagens da Pesquisa OD, foi criado </w:t>
       </w:r>
       <w:r>
         <w:rPr>
@@ -413,7 +413,7 @@
           <w:szCs w:val="24"/>
         </w:rPr>
         <w:lastRenderedPageBreak/>
-        <w:t>de tempos de viagens simuladas com trajetos semelhantes, considerando o modal usado nas viagens</w:t>
+        <w:t>uma estrutura de comparação em que o tempo de cada viagem da OD foi comparada à média de tempos de viagens simuladas com trajetos semelhantes, considerando o modal usado nas viagens</w:t>
       </w:r>
       <w:r>
         <w:rPr>
@@ -1127,7 +1127,7 @@
           <w:sz w:val="24"/>
           <w:szCs w:val="24"/>
         </w:rPr>
-        <w:t xml:space="preserve">Hagerstrand (xxxx) acrescenta e Kwan (xxxx) discute uma preocupação ao pensar a acessibilidade: não basta pensar na distribuição das oportunidades e de meios de locomoção. Utilizando o conceito de ‘espaço-tempo” </w:t>
+        <w:t xml:space="preserve">Hagerstrand (xxxx) acrescenta e Kwan (xxxx) discute uma preocupação ao pensar a acessibilidade: não basta pensar na </w:t>
       </w:r>
       <w:r>
         <w:rPr>
@@ -1136,6 +1136,16 @@
           <w:sz w:val="24"/>
           <w:szCs w:val="24"/>
         </w:rPr>
+        <w:lastRenderedPageBreak/>
+        <w:t xml:space="preserve">distribuição das oportunidades e de meios de locomoção. Utilizando o conceito de ‘espaço-tempo” </w:t>
+      </w:r>
+      <w:r>
+        <w:rPr>
+          <w:rFonts w:ascii="Times New Roman" w:hAnsi="Times New Roman" w:cs="Times New Roman"/>
+          <w:bCs/>
+          <w:sz w:val="24"/>
+          <w:szCs w:val="24"/>
+        </w:rPr>
         <w:t xml:space="preserve"> de locomoção </w:t>
       </w:r>
       <w:r>
@@ -1154,17 +1164,7 @@
           <w:sz w:val="24"/>
           <w:szCs w:val="24"/>
         </w:rPr>
-        <w:t xml:space="preserve">indicadores de acessibilidade, esses trabalhos ressaltam que </w:t>
-      </w:r>
-      <w:r>
-        <w:rPr>
-          <w:rFonts w:ascii="Times New Roman" w:hAnsi="Times New Roman" w:cs="Times New Roman"/>
-          <w:bCs/>
-          <w:sz w:val="24"/>
-          <w:szCs w:val="24"/>
-        </w:rPr>
-        <w:lastRenderedPageBreak/>
-        <w:t>considerar padrões de locomoção específicos ao calcular a acessibilidade pode ser enganoso (como pensar em trajetos casa-trabalho ao verificar o acesso à cidade), levando a análise a desconsiderar pa</w:t>
+        <w:t>indicadores de acessibilidade, esses trabalhos ressaltam que considerar padrões de locomoção específicos ao calcular a acessibilidade pode ser enganoso (como pensar em trajetos casa-trabalho ao verificar o acesso à cidade), levando a análise a desconsiderar pa</w:t>
       </w:r>
       <w:r>
         <w:rPr>
@@ -1675,7 +1675,7 @@
           <w:sz w:val="24"/>
           <w:szCs w:val="24"/>
         </w:rPr>
-        <w:t xml:space="preserve">/AL. Os dados de bilhetagem de ônibus são usados para estimar as origem e destinos de passageiors utilizando algumas suposições sobre o comportamentos dos usuários, uma vez que, assimo como no caso de São Paulo, os cartões são validados somente na entrada no sistema: para um mesmo cartão são considerados os destinos da viagens os pontos de origem da viagem registrada logo após a primeira viagem. </w:t>
+        <w:t xml:space="preserve">/AL. Os dados de bilhetagem de ônibus são usados para estimar as origem e destinos de passageiors utilizando algumas suposições sobre o </w:t>
       </w:r>
       <w:r>
         <w:rPr>
@@ -1685,7 +1685,7 @@
           <w:szCs w:val="24"/>
         </w:rPr>
         <w:lastRenderedPageBreak/>
-        <w:t>Para reduzir a incerteza das suposições sobre os resultados, as matrizes são calculadas para zonas de tráfego. O método é capaz de gerar informações sobre a origem e destino, mas existem incertezas que são difície</w:t>
+        <w:t>comportamentos dos usuários, uma vez que, assimo como no caso de São Paulo, os cartões são validados somente na entrada no sistema: para um mesmo cartão são considerados os destinos da viagens os pontos de origem da viagem registrada logo após a primeira viagem. Para reduzir a incerteza das suposições sobre os resultados, as matrizes são calculadas para zonas de tráfego. O método é capaz de gerar informações sobre a origem e destino, mas existem incertezas que são difície</w:t>
       </w:r>
       <w:r>
         <w:rPr>
@@ -2552,7 +2552,7 @@
           <w:szCs w:val="24"/>
           <w:lang w:eastAsia="pt-BR"/>
         </w:rPr>
-        <w:t xml:space="preserve"> que é dada em função das oportunidades k presentes. A função de impedância costuma ser uma função que varia de algum valor positivo na origem a 0 no infinito – por exemplo, uma exponencial negativa, ou uma potência invertida, ou uma gaussiana modificada (Kwan, 1998). Já para os indicadores cumulativos, a função f é uma inequação simples, em que seu valor é 1, se c está dentro de certo limite pré-definido, ou 0 se c está fora – o valor do indicador se refere ao número de oportunidades que </w:t>
+        <w:t xml:space="preserve"> que é dada em função das oportunidades k presentes. A função de impedância costuma ser uma função que varia de algum valor positivo </w:t>
       </w:r>
       <w:r>
         <w:rPr>
@@ -2563,7 +2563,7 @@
           <w:lang w:eastAsia="pt-BR"/>
         </w:rPr>
         <w:lastRenderedPageBreak/>
-        <w:t xml:space="preserve">estão dentro do raio de custo definido. Para os indicadores de espaço tempo, o custo c pode ser usado como uma região dentro de uma rede correspondente à área de caminho potencial (PPA) (Hägerstraand, 1970; Kwan, 1998), que reflete a área que o indivíduo é capaz de acessar dados os seus constrangimentos diários. Enquanto as duas primeiras medidas são baseadas em lugares, essa última é feita em relação aos indivíduos. </w:t>
+        <w:t xml:space="preserve">na origem a 0 no infinito – por exemplo, uma exponencial negativa, ou uma potência invertida, ou uma gaussiana modificada (Kwan, 1998). Já para os indicadores cumulativos, a função f é uma inequação simples, em que seu valor é 1, se c está dentro de certo limite pré-definido, ou 0 se c está fora – o valor do indicador se refere ao número de oportunidades que estão dentro do raio de custo definido. Para os indicadores de espaço tempo, o custo c pode ser usado como uma região dentro de uma rede correspondente à área de caminho potencial (PPA) (Hägerstraand, 1970; Kwan, 1998), que reflete a área que o indivíduo é capaz de acessar dados os seus constrangimentos diários. Enquanto as duas primeiras medidas são baseadas em lugares, essa última é feita em relação aos indivíduos. </w:t>
       </w:r>
       <w:r>
         <w:rPr>
@@ -3088,7 +3088,7 @@
           <w:szCs w:val="24"/>
           <w:lang w:eastAsia="pt-BR"/>
         </w:rPr>
-        <w:t xml:space="preserve">. O aumento da produção, capacidade de armazenamento e processamento de dados gerou a potencialidade de aplicações analíticas que, se não apresentam necessariamente métodos inovadores em termos estatísticos, contam com importantes inovações computacionais. São usados três grandes conceitos definidores em relação aos dados envolvidos: Volume, Velocidade e Variedade (McAfee et al., 2012; Gandomi e Haider, 2015). De acordo com essa definição, o que caracteriza Big Data não é só o volume dos dados envolvidos, mas também a velocidade de produção de </w:t>
+        <w:t xml:space="preserve">. O aumento da produção, capacidade de armazenamento e processamento de dados gerou a potencialidade de aplicações </w:t>
       </w:r>
       <w:r>
         <w:rPr>
@@ -3098,7 +3098,7 @@
           <w:lang w:eastAsia="pt-BR"/>
         </w:rPr>
         <w:lastRenderedPageBreak/>
-        <w:t xml:space="preserve">dados, com aplicações para a análise de dados produzidos em tempo real, e a variedade de formatos, com o uso de dados estruturados e não estruturados – como as interações em uma rede social. </w:t>
+        <w:t xml:space="preserve">analíticas que, se não apresentam necessariamente métodos inovadores em termos estatísticos, contam com importantes inovações computacionais. São usados três grandes conceitos definidores em relação aos dados envolvidos: Volume, Velocidade e Variedade (McAfee et al., 2012; Gandomi e Haider, 2015). De acordo com essa definição, o que caracteriza Big Data não é só o volume dos dados envolvidos, mas também a velocidade de produção de dados, com aplicações para a análise de dados produzidos em tempo real, e a variedade de formatos, com o uso de dados estruturados e não estruturados – como as interações em uma rede social. </w:t>
       </w:r>
       <w:r>
         <w:rPr>
@@ -3648,7 +3648,7 @@
           <w:szCs w:val="24"/>
           <w:lang w:eastAsia="pt-BR"/>
         </w:rPr>
-        <w:t xml:space="preserve"> capacidade de produção de estatísticas oficiais confiáveis e periódicas é um fator essencial para a capacidade de um país tomar decisões racionais em relação ao futuro, baseada em evidências capazes de indicar algo da realidade (Dargent et al., 2018). Em termos do Estado, essa capacidade atende necessidades tanto para o desenvolvimento de novas políticas públicas como para o monitoramento e avaliação das existentes – em relação ao Brasil, a contabilidade populacional e a previsão de sua evolução são dados importantes para o repasse de recursos federais para os </w:t>
+        <w:t xml:space="preserve"> capacidade de </w:t>
       </w:r>
       <w:r>
         <w:rPr>
@@ -3658,7 +3658,7 @@
           <w:lang w:eastAsia="pt-BR"/>
         </w:rPr>
         <w:lastRenderedPageBreak/>
-        <w:t xml:space="preserve">municípios. Para a sociedade civil e para o mercado, a produção de dados confiáveis permite que se realizem pesquisas relevantes aos diversos atores sociais e planejamento futuro em relação a evolução dos indicadores derivados desses dados. Ainda, para vários países e órgãos multilaterais, a participação em programas de ajuda financeira, ou mesmo parcerias dentro do setor privado, exigem a presença de indicadores sociais e econômicos confiáveis. De fato, tanto a necessidade interna do Estado como e demanda de atores externos ao Estado, ou externos ao país, são identificados como fatores de economia política que explicam o desenvolvimento dessa capacidade dentro do Estado (Dargent et al., 2018). </w:t>
+        <w:t xml:space="preserve">produção de estatísticas oficiais confiáveis e periódicas é um fator essencial para a capacidade de um país tomar decisões racionais em relação ao futuro, baseada em evidências capazes de indicar algo da realidade (Dargent et al., 2018). Em termos do Estado, essa capacidade atende necessidades tanto para o desenvolvimento de novas políticas públicas como para o monitoramento e avaliação das existentes – em relação ao Brasil, a contabilidade populacional e a previsão de sua evolução são dados importantes para o repasse de recursos federais para os municípios. Para a sociedade civil e para o mercado, a produção de dados confiáveis permite que se realizem pesquisas relevantes aos diversos atores sociais e planejamento futuro em relação a evolução dos indicadores derivados desses dados. Ainda, para vários países e órgãos multilaterais, a participação em programas de ajuda financeira, ou mesmo parcerias dentro do setor privado, exigem a presença de indicadores sociais e econômicos confiáveis. De fato, tanto a necessidade interna do Estado como e demanda de atores externos ao Estado, ou externos ao país, são identificados como fatores de economia política que explicam o desenvolvimento dessa capacidade dentro do Estado (Dargent et al., 2018). </w:t>
       </w:r>
       <w:r>
         <w:rPr>
@@ -3945,7 +3945,17 @@
           <w:szCs w:val="24"/>
           <w:lang w:eastAsia="pt-BR"/>
         </w:rPr>
-        <w:t xml:space="preserve"> acesso a dados derivados dos novos aplicativos sociais que usam a localização podem permitir o acesso a informações de mobilidade de maneira muito mais barata, ainda que contendo algum grau de viés (Kwan, 2016)</w:t>
+        <w:t xml:space="preserve"> acesso a dados derivados dos novos aplicativos sociais que usam a localização podem permitir </w:t>
+      </w:r>
+      <w:r>
+        <w:rPr>
+          <w:rFonts w:ascii="Times New Roman" w:eastAsia="Times New Roman" w:hAnsi="Times New Roman" w:cs="Times New Roman"/>
+          <w:sz w:val="24"/>
+          <w:szCs w:val="24"/>
+          <w:lang w:eastAsia="pt-BR"/>
+        </w:rPr>
+        <w:lastRenderedPageBreak/>
+        <w:t>o acesso a informações de mobilidade de maneira muito mais barata, ainda que contendo algum grau de viés (Kwan, 2016)</w:t>
       </w:r>
       <w:r>
         <w:rPr>
@@ -4063,17 +4073,7 @@
           <w:szCs w:val="24"/>
           <w:lang w:eastAsia="pt-BR"/>
         </w:rPr>
-        <w:t xml:space="preserve"> </w:t>
-      </w:r>
-      <w:r>
-        <w:rPr>
-          <w:rFonts w:ascii="Times New Roman" w:eastAsia="Times New Roman" w:hAnsi="Times New Roman" w:cs="Times New Roman"/>
-          <w:sz w:val="24"/>
-          <w:szCs w:val="24"/>
-          <w:lang w:eastAsia="pt-BR"/>
-        </w:rPr>
-        <w:lastRenderedPageBreak/>
-        <w:t>análise</w:t>
+        <w:t xml:space="preserve"> análise</w:t>
       </w:r>
       <w:r>
         <w:rPr>
@@ -5140,7 +5140,16 @@
           <w:sz w:val="24"/>
           <w:szCs w:val="24"/>
         </w:rPr>
-        <w:t xml:space="preserve">. A simulação das viagens foi feita a partir de um programa </w:t>
+        <w:t xml:space="preserve">. A simulação das </w:t>
+      </w:r>
+      <w:r>
+        <w:rPr>
+          <w:rFonts w:ascii="Times New Roman" w:hAnsi="Times New Roman" w:cs="Times New Roman"/>
+          <w:sz w:val="24"/>
+          <w:szCs w:val="24"/>
+        </w:rPr>
+        <w:lastRenderedPageBreak/>
+        <w:t xml:space="preserve">viagens foi feita a partir de um programa </w:t>
       </w:r>
       <w:r>
         <w:rPr>
@@ -5302,7 +5311,6 @@
           <w:szCs w:val="20"/>
           <w:lang w:eastAsia="pt-BR"/>
         </w:rPr>
-        <w:lastRenderedPageBreak/>
         <w:drawing>
           <wp:anchor distT="0" distB="0" distL="114300" distR="114300" simplePos="0" relativeHeight="251659264" behindDoc="0" locked="0" layoutInCell="1" allowOverlap="1">
             <wp:simplePos x="0" y="0"/>
@@ -5332,7 +5340,7 @@
                     <a:blip r:embed="rId8" cstate="print">
                       <a:extLst>
                         <a:ext uri="{28A0092B-C50C-407E-A947-70E740481C1C}">
-                          <a14:useLocalDpi xmlns:a14="http://schemas.microsoft.com/office/drawing/2010/main" xmlns:wps="http://schemas.microsoft.com/office/word/2010/wordprocessingShape" xmlns:wpi="http://schemas.microsoft.com/office/word/2010/wordprocessingInk" xmlns:wpg="http://schemas.microsoft.com/office/word/2010/wordprocessingGroup" xmlns:w15="http://schemas.microsoft.com/office/word/2012/wordml" xmlns:w14="http://schemas.microsoft.com/office/word/2010/wordml" xmlns:w="http://schemas.openxmlformats.org/wordprocessingml/2006/main" xmlns:w10="urn:schemas-microsoft-com:office:word" xmlns:wp14="http://schemas.microsoft.com/office/word/2010/wordprocessingDrawing" xmlns:v="urn:schemas-microsoft-com:vml" xmlns:o="urn:schemas-microsoft-com:office:office" xmlns:mc="http://schemas.openxmlformats.org/markup-compatibility/2006" xmlns:wpc="http://schemas.microsoft.com/office/word/2010/wordprocessingCanvas" xmlns="" val="0"/>
+                          <a14:useLocalDpi xmlns="" xmlns:wpc="http://schemas.microsoft.com/office/word/2010/wordprocessingCanvas" xmlns:mc="http://schemas.openxmlformats.org/markup-compatibility/2006" xmlns:o="urn:schemas-microsoft-com:office:office" xmlns:v="urn:schemas-microsoft-com:vml" xmlns:wp14="http://schemas.microsoft.com/office/word/2010/wordprocessingDrawing" xmlns:w10="urn:schemas-microsoft-com:office:word" xmlns:w="http://schemas.openxmlformats.org/wordprocessingml/2006/main" xmlns:w14="http://schemas.microsoft.com/office/word/2010/wordml" xmlns:w15="http://schemas.microsoft.com/office/word/2012/wordml" xmlns:wpg="http://schemas.microsoft.com/office/word/2010/wordprocessingGroup" xmlns:wpi="http://schemas.microsoft.com/office/word/2010/wordprocessingInk" xmlns:wps="http://schemas.microsoft.com/office/word/2010/wordprocessingShape" xmlns:a14="http://schemas.microsoft.com/office/drawing/2010/main" val="0"/>
                         </a:ext>
                       </a:extLst>
                     </a:blip>
@@ -5795,6 +5803,7 @@
           <w:szCs w:val="24"/>
           <w:lang w:eastAsia="pt-BR"/>
         </w:rPr>
+        <w:lastRenderedPageBreak/>
         <w:drawing>
           <wp:inline distT="0" distB="0" distL="0" distR="0">
             <wp:extent cx="5760085" cy="2880043"/>
@@ -5884,7 +5893,6 @@
           <w:sz w:val="24"/>
           <w:szCs w:val="24"/>
         </w:rPr>
-        <w:lastRenderedPageBreak/>
         <w:t>3.</w:t>
       </w:r>
       <w:r>
@@ -6196,7 +6204,16 @@
           <w:sz w:val="24"/>
           <w:szCs w:val="24"/>
         </w:rPr>
-        <w:t xml:space="preserve"> média da duração simulada</w:t>
+        <w:t xml:space="preserve"> média da </w:t>
+      </w:r>
+      <w:r>
+        <w:rPr>
+          <w:rFonts w:ascii="Times New Roman" w:hAnsi="Times New Roman" w:cs="Times New Roman"/>
+          <w:sz w:val="24"/>
+          <w:szCs w:val="24"/>
+        </w:rPr>
+        <w:lastRenderedPageBreak/>
+        <w:t>duração simulada</w:t>
       </w:r>
       <w:r>
         <w:rPr>
@@ -6644,7 +6661,6 @@
           <w:sz w:val="24"/>
           <w:szCs w:val="24"/>
         </w:rPr>
-        <w:lastRenderedPageBreak/>
         <w:t>A confirmação da significâcia da diferença calculada</w:t>
       </w:r>
       <w:r>
@@ -7809,6 +7825,7 @@
           <w:b/>
           <w:lang w:val="pt-BR"/>
         </w:rPr>
+        <w:lastRenderedPageBreak/>
         <w:t>4. R</w:t>
       </w:r>
       <w:r>
@@ -8948,7 +8965,14 @@
         <w:rPr>
           <w:rFonts w:ascii="Times New Roman" w:hAnsi="Times New Roman" w:cs="Times New Roman"/>
         </w:rPr>
-        <w:t>porte privado parecem estar mais associadas a maioes rendas  e pontuação Brasil, enquanto o transporte público apresenta maiores durações e diferenças de tempos de viagem (fazer boxplots?).</w:t>
+        <w:t xml:space="preserve">porte privado parecem estar mais associadas a maioes rendas  e pontuação Brasil, enquanto o transporte </w:t>
+      </w:r>
+      <w:r>
+        <w:rPr>
+          <w:rFonts w:ascii="Times New Roman" w:hAnsi="Times New Roman" w:cs="Times New Roman"/>
+        </w:rPr>
+        <w:lastRenderedPageBreak/>
+        <w:t>público apresenta maiores durações e diferenças de tempos de viagem (fazer boxplots?).</w:t>
       </w:r>
       <w:r>
         <w:rPr>
@@ -8966,9 +8990,9 @@
         </w:rPr>
         <w:drawing>
           <wp:inline distT="0" distB="0" distL="0" distR="0">
-            <wp:extent cx="5753100" cy="3457575"/>
+            <wp:extent cx="5753100" cy="3838575"/>
             <wp:effectExtent l="19050" t="0" r="0" b="0"/>
-            <wp:docPr id="31" name="Imagem 1" descr="C:\Users\Administrador\Desktop\tcc\masterDatabaseOrigemcorrelacao.jpeg"/>
+            <wp:docPr id="2" name="Imagem 1" descr="C:\Users\Administrador\Desktop\tcc\masterDatabaseOrigemcorrelacao.jpeg"/>
             <wp:cNvGraphicFramePr>
               <a:graphicFrameLocks xmlns:a="http://schemas.openxmlformats.org/drawingml/2006/main" noChangeAspect="1"/>
             </wp:cNvGraphicFramePr>
@@ -8982,7 +9006,7 @@
                     </pic:cNvPicPr>
                   </pic:nvPicPr>
                   <pic:blipFill>
-                    <a:blip r:embed="rId10" cstate="print"/>
+                    <a:blip r:embed="rId10"/>
                     <a:srcRect/>
                     <a:stretch>
                       <a:fillRect/>
@@ -8991,7 +9015,7 @@
                   <pic:spPr bwMode="auto">
                     <a:xfrm>
                       <a:off x="0" y="0"/>
-                      <a:ext cx="5753100" cy="3457575"/>
+                      <a:ext cx="5753100" cy="3838575"/>
                     </a:xfrm>
                     <a:prstGeom prst="rect">
                       <a:avLst/>
@@ -9032,7 +9056,6 @@
           <w:noProof/>
           <w:lang w:eastAsia="pt-BR"/>
         </w:rPr>
-        <w:lastRenderedPageBreak/>
         <w:drawing>
           <wp:inline distT="0" distB="0" distL="0" distR="0">
             <wp:extent cx="5753100" cy="3457575"/>
@@ -9159,7 +9182,16 @@
           <w:sz w:val="24"/>
           <w:szCs w:val="24"/>
         </w:rPr>
-        <w:t xml:space="preserve"> Os resultados dos modelos de regressão linear estão apresentados na tabela G. O R² e o R² ajustado do modelo linear do caso sem restrição temporal indica que o modelo foi capaz de explicar quase metade da variação de </w:t>
+        <w:t xml:space="preserve"> Os resultados dos modelos de regressão linear estão apresentados </w:t>
+      </w:r>
+      <w:r>
+        <w:rPr>
+          <w:rFonts w:ascii="Times New Roman" w:hAnsi="Times New Roman" w:cs="Times New Roman"/>
+          <w:sz w:val="24"/>
+          <w:szCs w:val="24"/>
+        </w:rPr>
+        <w:lastRenderedPageBreak/>
+        <w:t xml:space="preserve">na tabela G. O R² e o R² ajustado do modelo linear do caso sem restrição temporal indica que o modelo foi capaz de explicar quase metade da variação de </w:t>
       </w:r>
       <w:r>
         <w:rPr>
@@ -9835,7 +9867,23 @@
                 <w:szCs w:val="16"/>
                 <w:lang w:val="pt-BR"/>
               </w:rPr>
-              <w:t>241,3</w:t>
+              <w:t>247</w:t>
+            </w:r>
+            <w:r>
+              <w:rPr>
+                <w:sz w:val="16"/>
+                <w:szCs w:val="16"/>
+                <w:lang w:val="pt-BR"/>
+              </w:rPr>
+              <w:t>,</w:t>
+            </w:r>
+            <w:r>
+              <w:rPr>
+                <w:sz w:val="16"/>
+                <w:szCs w:val="16"/>
+                <w:lang w:val="pt-BR"/>
+              </w:rPr>
+              <w:t>5</w:t>
             </w:r>
           </w:p>
         </w:tc>
@@ -9869,7 +9917,31 @@
                 <w:szCs w:val="16"/>
                 <w:lang w:val="pt-BR"/>
               </w:rPr>
-              <w:t>15,23</w:t>
+              <w:t>1</w:t>
+            </w:r>
+            <w:r>
+              <w:rPr>
+                <w:sz w:val="16"/>
+                <w:szCs w:val="16"/>
+                <w:lang w:val="pt-BR"/>
+              </w:rPr>
+              <w:t>0</w:t>
+            </w:r>
+            <w:r>
+              <w:rPr>
+                <w:sz w:val="16"/>
+                <w:szCs w:val="16"/>
+                <w:lang w:val="pt-BR"/>
+              </w:rPr>
+              <w:t>,</w:t>
+            </w:r>
+            <w:r>
+              <w:rPr>
+                <w:sz w:val="16"/>
+                <w:szCs w:val="16"/>
+                <w:lang w:val="pt-BR"/>
+              </w:rPr>
+              <w:t>25</w:t>
             </w:r>
           </w:p>
         </w:tc>
@@ -9903,7 +9975,31 @@
                 <w:szCs w:val="16"/>
                 <w:lang w:val="pt-BR"/>
               </w:rPr>
-              <w:t>15,848</w:t>
+              <w:t>2</w:t>
+            </w:r>
+            <w:r>
+              <w:rPr>
+                <w:sz w:val="16"/>
+                <w:szCs w:val="16"/>
+                <w:lang w:val="pt-BR"/>
+              </w:rPr>
+              <w:t>4</w:t>
+            </w:r>
+            <w:r>
+              <w:rPr>
+                <w:sz w:val="16"/>
+                <w:szCs w:val="16"/>
+                <w:lang w:val="pt-BR"/>
+              </w:rPr>
+              <w:t>,</w:t>
+            </w:r>
+            <w:r>
+              <w:rPr>
+                <w:sz w:val="16"/>
+                <w:szCs w:val="16"/>
+                <w:lang w:val="pt-BR"/>
+              </w:rPr>
+              <w:t>151</w:t>
             </w:r>
           </w:p>
         </w:tc>
@@ -9965,6 +10061,14 @@
                 <w:lang w:val="pt-BR"/>
               </w:rPr>
             </w:pPr>
+            <w:r>
+              <w:rPr>
+                <w:sz w:val="16"/>
+                <w:szCs w:val="16"/>
+                <w:lang w:val="pt-BR"/>
+              </w:rPr>
+              <w:t>205,9</w:t>
+            </w:r>
           </w:p>
         </w:tc>
         <w:tc>
@@ -9991,6 +10095,14 @@
                 <w:lang w:val="pt-BR"/>
               </w:rPr>
             </w:pPr>
+            <w:r>
+              <w:rPr>
+                <w:sz w:val="16"/>
+                <w:szCs w:val="16"/>
+                <w:lang w:val="pt-BR"/>
+              </w:rPr>
+              <w:t>18,77</w:t>
+            </w:r>
           </w:p>
         </w:tc>
         <w:tc>
@@ -10017,6 +10129,14 @@
                 <w:lang w:val="pt-BR"/>
               </w:rPr>
             </w:pPr>
+            <w:r>
+              <w:rPr>
+                <w:sz w:val="16"/>
+                <w:szCs w:val="16"/>
+                <w:lang w:val="pt-BR"/>
+              </w:rPr>
+              <w:t>10,971</w:t>
+            </w:r>
           </w:p>
         </w:tc>
         <w:tc>
@@ -10043,6 +10163,14 @@
                 <w:lang w:val="pt-BR"/>
               </w:rPr>
             </w:pPr>
+            <w:r>
+              <w:rPr>
+                <w:sz w:val="16"/>
+                <w:szCs w:val="16"/>
+                <w:lang w:val="pt-BR"/>
+              </w:rPr>
+              <w:t>0,0000</w:t>
+            </w:r>
           </w:p>
         </w:tc>
       </w:tr>
@@ -10112,7 +10240,15 @@
                 <w:szCs w:val="16"/>
                 <w:lang w:val="pt-BR"/>
               </w:rPr>
-              <w:t>-0,4704</w:t>
+              <w:t>-0,47</w:t>
+            </w:r>
+            <w:r>
+              <w:rPr>
+                <w:sz w:val="16"/>
+                <w:szCs w:val="16"/>
+                <w:lang w:val="pt-BR"/>
+              </w:rPr>
+              <w:t>27</w:t>
             </w:r>
           </w:p>
         </w:tc>
@@ -10180,7 +10316,23 @@
                 <w:szCs w:val="16"/>
                 <w:lang w:val="pt-BR"/>
               </w:rPr>
-              <w:t>-253,791</w:t>
+              <w:t>-250</w:t>
+            </w:r>
+            <w:r>
+              <w:rPr>
+                <w:sz w:val="16"/>
+                <w:szCs w:val="16"/>
+                <w:lang w:val="pt-BR"/>
+              </w:rPr>
+              <w:t>,</w:t>
+            </w:r>
+            <w:r>
+              <w:rPr>
+                <w:sz w:val="16"/>
+                <w:szCs w:val="16"/>
+                <w:lang w:val="pt-BR"/>
+              </w:rPr>
+              <w:t>828</w:t>
             </w:r>
           </w:p>
         </w:tc>
@@ -10242,6 +10394,22 @@
                 <w:lang w:val="pt-BR"/>
               </w:rPr>
             </w:pPr>
+            <w:r>
+              <w:rPr>
+                <w:sz w:val="16"/>
+                <w:szCs w:val="16"/>
+                <w:lang w:val="pt-BR"/>
+              </w:rPr>
+              <w:t>0,</w:t>
+            </w:r>
+            <w:r>
+              <w:rPr>
+                <w:sz w:val="16"/>
+                <w:szCs w:val="16"/>
+                <w:lang w:val="pt-BR"/>
+              </w:rPr>
+              <w:t>4806</w:t>
+            </w:r>
           </w:p>
         </w:tc>
         <w:tc>
@@ -10268,6 +10436,14 @@
                 <w:lang w:val="pt-BR"/>
               </w:rPr>
             </w:pPr>
+            <w:r>
+              <w:rPr>
+                <w:sz w:val="16"/>
+                <w:szCs w:val="16"/>
+                <w:lang w:val="pt-BR"/>
+              </w:rPr>
+              <w:t>9,825</w:t>
+            </w:r>
           </w:p>
         </w:tc>
         <w:tc>
@@ -10294,6 +10470,14 @@
                 <w:lang w:val="pt-BR"/>
               </w:rPr>
             </w:pPr>
+            <w:r>
+              <w:rPr>
+                <w:sz w:val="16"/>
+                <w:szCs w:val="16"/>
+                <w:lang w:val="pt-BR"/>
+              </w:rPr>
+              <w:t>-205,730</w:t>
+            </w:r>
           </w:p>
         </w:tc>
         <w:tc>
@@ -10320,6 +10504,14 @@
                 <w:lang w:val="pt-BR"/>
               </w:rPr>
             </w:pPr>
+            <w:r>
+              <w:rPr>
+                <w:sz w:val="16"/>
+                <w:szCs w:val="16"/>
+                <w:lang w:val="pt-BR"/>
+              </w:rPr>
+              <w:t>0,0000</w:t>
+            </w:r>
           </w:p>
         </w:tc>
       </w:tr>
@@ -10389,7 +10581,15 @@
                 <w:szCs w:val="16"/>
                 <w:lang w:val="pt-BR"/>
               </w:rPr>
-              <w:t>-0,0015</w:t>
+              <w:t>-0,001</w:t>
+            </w:r>
+            <w:r>
+              <w:rPr>
+                <w:sz w:val="16"/>
+                <w:szCs w:val="16"/>
+                <w:lang w:val="pt-BR"/>
+              </w:rPr>
+              <w:t>3</w:t>
             </w:r>
           </w:p>
         </w:tc>
@@ -10457,7 +10657,15 @@
                 <w:szCs w:val="16"/>
                 <w:lang w:val="pt-BR"/>
               </w:rPr>
-              <w:t>-2,766</w:t>
+              <w:t>-2,</w:t>
+            </w:r>
+            <w:r>
+              <w:rPr>
+                <w:sz w:val="16"/>
+                <w:szCs w:val="16"/>
+                <w:lang w:val="pt-BR"/>
+              </w:rPr>
+              <w:t>479</w:t>
             </w:r>
           </w:p>
         </w:tc>
@@ -10491,7 +10699,15 @@
                 <w:szCs w:val="16"/>
                 <w:lang w:val="pt-BR"/>
               </w:rPr>
-              <w:t>0,0057</w:t>
+              <w:t>0,0</w:t>
+            </w:r>
+            <w:r>
+              <w:rPr>
+                <w:sz w:val="16"/>
+                <w:szCs w:val="16"/>
+                <w:lang w:val="pt-BR"/>
+              </w:rPr>
+              <w:t>132</w:t>
             </w:r>
           </w:p>
         </w:tc>
@@ -10519,6 +10735,14 @@
                 <w:lang w:val="pt-BR"/>
               </w:rPr>
             </w:pPr>
+            <w:r>
+              <w:rPr>
+                <w:sz w:val="16"/>
+                <w:szCs w:val="16"/>
+                <w:lang w:val="pt-BR"/>
+              </w:rPr>
+              <w:t>-0,0030</w:t>
+            </w:r>
           </w:p>
         </w:tc>
         <w:tc>
@@ -10545,6 +10769,14 @@
                 <w:lang w:val="pt-BR"/>
               </w:rPr>
             </w:pPr>
+            <w:r>
+              <w:rPr>
+                <w:sz w:val="16"/>
+                <w:szCs w:val="16"/>
+                <w:lang w:val="pt-BR"/>
+              </w:rPr>
+              <w:t>0,0009</w:t>
+            </w:r>
           </w:p>
         </w:tc>
         <w:tc>
@@ -10571,6 +10803,14 @@
                 <w:lang w:val="pt-BR"/>
               </w:rPr>
             </w:pPr>
+            <w:r>
+              <w:rPr>
+                <w:sz w:val="16"/>
+                <w:szCs w:val="16"/>
+                <w:lang w:val="pt-BR"/>
+              </w:rPr>
+              <w:t>-3,225</w:t>
+            </w:r>
           </w:p>
         </w:tc>
         <w:tc>
@@ -10597,6 +10837,14 @@
                 <w:lang w:val="pt-BR"/>
               </w:rPr>
             </w:pPr>
+            <w:r>
+              <w:rPr>
+                <w:sz w:val="16"/>
+                <w:szCs w:val="16"/>
+                <w:lang w:val="pt-BR"/>
+              </w:rPr>
+              <w:t>0,0013</w:t>
+            </w:r>
           </w:p>
         </w:tc>
       </w:tr>
@@ -10796,6 +11044,14 @@
                 <w:lang w:val="pt-BR"/>
               </w:rPr>
             </w:pPr>
+            <w:r>
+              <w:rPr>
+                <w:sz w:val="16"/>
+                <w:szCs w:val="16"/>
+                <w:lang w:val="pt-BR"/>
+              </w:rPr>
+              <w:t>1,476</w:t>
+            </w:r>
           </w:p>
         </w:tc>
         <w:tc>
@@ -10909,7 +11165,6 @@
                 <w:szCs w:val="16"/>
                 <w:lang w:val="pt-BR"/>
               </w:rPr>
-              <w:lastRenderedPageBreak/>
               <w:t>Transporte Público</w:t>
             </w:r>
           </w:p>
@@ -10944,7 +11199,15 @@
                 <w:szCs w:val="16"/>
                 <w:lang w:val="pt-BR"/>
               </w:rPr>
-              <w:t>1167</w:t>
+              <w:t>116</w:t>
+            </w:r>
+            <w:r>
+              <w:rPr>
+                <w:sz w:val="16"/>
+                <w:szCs w:val="16"/>
+                <w:lang w:val="pt-BR"/>
+              </w:rPr>
+              <w:t>8</w:t>
             </w:r>
           </w:p>
         </w:tc>
@@ -10978,7 +11241,23 @@
                 <w:szCs w:val="16"/>
                 <w:lang w:val="pt-BR"/>
               </w:rPr>
-              <w:t>7,936</w:t>
+              <w:t>7,9</w:t>
+            </w:r>
+            <w:r>
+              <w:rPr>
+                <w:sz w:val="16"/>
+                <w:szCs w:val="16"/>
+                <w:lang w:val="pt-BR"/>
+              </w:rPr>
+              <w:t>0</w:t>
+            </w:r>
+            <w:r>
+              <w:rPr>
+                <w:sz w:val="16"/>
+                <w:szCs w:val="16"/>
+                <w:lang w:val="pt-BR"/>
+              </w:rPr>
+              <w:t>4</w:t>
             </w:r>
           </w:p>
         </w:tc>
@@ -11012,7 +11291,15 @@
                 <w:szCs w:val="16"/>
                 <w:lang w:val="pt-BR"/>
               </w:rPr>
-              <w:t>147,074</w:t>
+              <w:t>147,</w:t>
+            </w:r>
+            <w:r>
+              <w:rPr>
+                <w:sz w:val="16"/>
+                <w:szCs w:val="16"/>
+                <w:lang w:val="pt-BR"/>
+              </w:rPr>
+              <w:t>737</w:t>
             </w:r>
           </w:p>
         </w:tc>
@@ -11251,7 +11538,7 @@
                 <w:sz w:val="16"/>
                 <w:szCs w:val="16"/>
               </w:rPr>
-              <w:t>20,06</w:t>
+              <w:t>--</w:t>
             </w:r>
           </w:p>
         </w:tc>
@@ -11283,7 +11570,7 @@
                 <w:sz w:val="16"/>
                 <w:szCs w:val="16"/>
               </w:rPr>
-              <w:t>17,03</w:t>
+              <w:t>--</w:t>
             </w:r>
           </w:p>
         </w:tc>
@@ -11315,7 +11602,14 @@
                 <w:sz w:val="16"/>
                 <w:szCs w:val="16"/>
               </w:rPr>
-              <w:t>-1,178</w:t>
+              <w:t>-</w:t>
+            </w:r>
+            <w:r>
+              <w:rPr>
+                <w:sz w:val="16"/>
+                <w:szCs w:val="16"/>
+              </w:rPr>
+              <w:t>-</w:t>
             </w:r>
           </w:p>
         </w:tc>
@@ -11347,7 +11641,7 @@
                 <w:sz w:val="16"/>
                 <w:szCs w:val="16"/>
               </w:rPr>
-              <w:t>0,2388</w:t>
+              <w:t>--</w:t>
             </w:r>
           </w:p>
         </w:tc>
@@ -11539,7 +11833,7 @@
                 <w:sz w:val="16"/>
                 <w:szCs w:val="16"/>
               </w:rPr>
-              <w:t>-10,62</w:t>
+              <w:t>--</w:t>
             </w:r>
           </w:p>
         </w:tc>
@@ -11571,7 +11865,7 @@
                 <w:sz w:val="16"/>
                 <w:szCs w:val="16"/>
               </w:rPr>
-              <w:t>16,19</w:t>
+              <w:t>--</w:t>
             </w:r>
           </w:p>
         </w:tc>
@@ -11603,7 +11897,7 @@
                 <w:sz w:val="16"/>
                 <w:szCs w:val="16"/>
               </w:rPr>
-              <w:t>-0,656</w:t>
+              <w:t>--</w:t>
             </w:r>
           </w:p>
         </w:tc>
@@ -11635,7 +11929,7 @@
                 <w:sz w:val="16"/>
                 <w:szCs w:val="16"/>
               </w:rPr>
-              <w:t>0,5121</w:t>
+              <w:t>--</w:t>
             </w:r>
           </w:p>
         </w:tc>
@@ -11827,7 +12121,7 @@
                 <w:sz w:val="16"/>
                 <w:szCs w:val="16"/>
               </w:rPr>
-              <w:t>39,2</w:t>
+              <w:t>58,26</w:t>
             </w:r>
           </w:p>
         </w:tc>
@@ -11859,7 +12153,14 @@
                 <w:sz w:val="16"/>
                 <w:szCs w:val="16"/>
               </w:rPr>
-              <w:t>14,4</w:t>
+              <w:t>8,</w:t>
+            </w:r>
+            <w:r>
+              <w:rPr>
+                <w:sz w:val="16"/>
+                <w:szCs w:val="16"/>
+              </w:rPr>
+              <w:t>430</w:t>
             </w:r>
           </w:p>
         </w:tc>
@@ -11891,7 +12192,7 @@
                 <w:sz w:val="16"/>
                 <w:szCs w:val="16"/>
               </w:rPr>
-              <w:t>2,723</w:t>
+              <w:t>6,911</w:t>
             </w:r>
           </w:p>
         </w:tc>
@@ -11923,7 +12224,14 @@
                 <w:sz w:val="16"/>
                 <w:szCs w:val="16"/>
               </w:rPr>
-              <w:t>0,0065</w:t>
+              <w:t>0,00</w:t>
+            </w:r>
+            <w:r>
+              <w:rPr>
+                <w:sz w:val="16"/>
+                <w:szCs w:val="16"/>
+              </w:rPr>
+              <w:t>00</w:t>
             </w:r>
           </w:p>
         </w:tc>
@@ -12115,7 +12423,28 @@
                 <w:sz w:val="16"/>
                 <w:szCs w:val="16"/>
               </w:rPr>
-              <w:t>-51,08</w:t>
+              <w:t>-</w:t>
+            </w:r>
+            <w:r>
+              <w:rPr>
+                <w:sz w:val="16"/>
+                <w:szCs w:val="16"/>
+              </w:rPr>
+              <w:t>33</w:t>
+            </w:r>
+            <w:r>
+              <w:rPr>
+                <w:sz w:val="16"/>
+                <w:szCs w:val="16"/>
+              </w:rPr>
+              <w:t>,</w:t>
+            </w:r>
+            <w:r>
+              <w:rPr>
+                <w:sz w:val="16"/>
+                <w:szCs w:val="16"/>
+              </w:rPr>
+              <w:t>63</w:t>
             </w:r>
           </w:p>
         </w:tc>
@@ -12147,7 +12476,21 @@
                 <w:sz w:val="16"/>
                 <w:szCs w:val="16"/>
               </w:rPr>
-              <w:t>14,86</w:t>
+              <w:t>8</w:t>
+            </w:r>
+            <w:r>
+              <w:rPr>
+                <w:sz w:val="16"/>
+                <w:szCs w:val="16"/>
+              </w:rPr>
+              <w:t>,</w:t>
+            </w:r>
+            <w:r>
+              <w:rPr>
+                <w:sz w:val="16"/>
+                <w:szCs w:val="16"/>
+              </w:rPr>
+              <w:t>970</w:t>
             </w:r>
           </w:p>
         </w:tc>
@@ -12179,7 +12522,14 @@
                 <w:sz w:val="16"/>
                 <w:szCs w:val="16"/>
               </w:rPr>
-              <w:t>-3,438</w:t>
+              <w:t>-</w:t>
+            </w:r>
+            <w:r>
+              <w:rPr>
+                <w:sz w:val="16"/>
+                <w:szCs w:val="16"/>
+              </w:rPr>
+              <w:t>3749</w:t>
             </w:r>
           </w:p>
         </w:tc>
@@ -12211,7 +12561,14 @@
                 <w:sz w:val="16"/>
                 <w:szCs w:val="16"/>
               </w:rPr>
-              <w:t>0,0006</w:t>
+              <w:t>0,000</w:t>
+            </w:r>
+            <w:r>
+              <w:rPr>
+                <w:sz w:val="16"/>
+                <w:szCs w:val="16"/>
+              </w:rPr>
+              <w:t>2</w:t>
             </w:r>
           </w:p>
         </w:tc>
@@ -12410,7 +12767,21 @@
                 <w:sz w:val="16"/>
                 <w:szCs w:val="16"/>
               </w:rPr>
-              <w:t>-60,45</w:t>
+              <w:t>-43</w:t>
+            </w:r>
+            <w:r>
+              <w:rPr>
+                <w:sz w:val="16"/>
+                <w:szCs w:val="16"/>
+              </w:rPr>
+              <w:t>,</w:t>
+            </w:r>
+            <w:r>
+              <w:rPr>
+                <w:sz w:val="16"/>
+                <w:szCs w:val="16"/>
+              </w:rPr>
+              <w:t>15</w:t>
             </w:r>
           </w:p>
         </w:tc>
@@ -12442,7 +12813,14 @@
                 <w:sz w:val="16"/>
                 <w:szCs w:val="16"/>
               </w:rPr>
-              <w:t>15,82</w:t>
+              <w:t>15,7</w:t>
+            </w:r>
+            <w:r>
+              <w:rPr>
+                <w:sz w:val="16"/>
+                <w:szCs w:val="16"/>
+              </w:rPr>
+              <w:t>0</w:t>
             </w:r>
           </w:p>
         </w:tc>
@@ -12474,7 +12852,14 @@
                 <w:sz w:val="16"/>
                 <w:szCs w:val="16"/>
               </w:rPr>
-              <w:t>-3,822</w:t>
+              <w:t>-</w:t>
+            </w:r>
+            <w:r>
+              <w:rPr>
+                <w:sz w:val="16"/>
+                <w:szCs w:val="16"/>
+              </w:rPr>
+              <w:t>2,749</w:t>
             </w:r>
           </w:p>
         </w:tc>
@@ -12506,7 +12891,14 @@
                 <w:sz w:val="16"/>
                 <w:szCs w:val="16"/>
               </w:rPr>
-              <w:t>0,0001</w:t>
+              <w:t>0,00</w:t>
+            </w:r>
+            <w:r>
+              <w:rPr>
+                <w:sz w:val="16"/>
+                <w:szCs w:val="16"/>
+              </w:rPr>
+              <w:t>60</w:t>
             </w:r>
           </w:p>
         </w:tc>
@@ -12698,7 +13090,7 @@
                 <w:sz w:val="16"/>
                 <w:szCs w:val="16"/>
               </w:rPr>
-              <w:t>-63,84</w:t>
+              <w:t>--</w:t>
             </w:r>
           </w:p>
         </w:tc>
@@ -12730,7 +13122,7 @@
                 <w:sz w:val="16"/>
                 <w:szCs w:val="16"/>
               </w:rPr>
-              <w:t>56,34</w:t>
+              <w:t>--</w:t>
             </w:r>
           </w:p>
         </w:tc>
@@ -12762,7 +13154,7 @@
                 <w:sz w:val="16"/>
                 <w:szCs w:val="16"/>
               </w:rPr>
-              <w:t>-1,133</w:t>
+              <w:t>--</w:t>
             </w:r>
           </w:p>
         </w:tc>
@@ -12794,7 +13186,7 @@
                 <w:sz w:val="16"/>
                 <w:szCs w:val="16"/>
               </w:rPr>
-              <w:t>0,2571</w:t>
+              <w:t>--</w:t>
             </w:r>
           </w:p>
         </w:tc>
@@ -12993,7 +13385,14 @@
                 <w:sz w:val="16"/>
                 <w:szCs w:val="16"/>
               </w:rPr>
-              <w:t>-112,2</w:t>
+              <w:t>-</w:t>
+            </w:r>
+            <w:r>
+              <w:rPr>
+                <w:sz w:val="16"/>
+                <w:szCs w:val="16"/>
+              </w:rPr>
+              <w:t>63,88</w:t>
             </w:r>
           </w:p>
         </w:tc>
@@ -13025,7 +13424,14 @@
                 <w:sz w:val="16"/>
                 <w:szCs w:val="16"/>
               </w:rPr>
-              <w:t>10,06</w:t>
+              <w:t>10,</w:t>
+            </w:r>
+            <w:r>
+              <w:rPr>
+                <w:sz w:val="16"/>
+                <w:szCs w:val="16"/>
+              </w:rPr>
+              <w:t>89</w:t>
             </w:r>
           </w:p>
         </w:tc>
@@ -13057,7 +13463,28 @@
                 <w:sz w:val="16"/>
                 <w:szCs w:val="16"/>
               </w:rPr>
-              <w:t>-11,154</w:t>
+              <w:t>-</w:t>
+            </w:r>
+            <w:r>
+              <w:rPr>
+                <w:sz w:val="16"/>
+                <w:szCs w:val="16"/>
+              </w:rPr>
+              <w:t>5</w:t>
+            </w:r>
+            <w:r>
+              <w:rPr>
+                <w:sz w:val="16"/>
+                <w:szCs w:val="16"/>
+              </w:rPr>
+              <w:t>,</w:t>
+            </w:r>
+            <w:r>
+              <w:rPr>
+                <w:sz w:val="16"/>
+                <w:szCs w:val="16"/>
+              </w:rPr>
+              <w:t>864</w:t>
             </w:r>
           </w:p>
         </w:tc>
@@ -13282,7 +13709,7 @@
                 <w:sz w:val="16"/>
                 <w:szCs w:val="16"/>
               </w:rPr>
-              <w:t>-53,03</w:t>
+              <w:t>--</w:t>
             </w:r>
           </w:p>
         </w:tc>
@@ -13314,7 +13741,7 @@
                 <w:sz w:val="16"/>
                 <w:szCs w:val="16"/>
               </w:rPr>
-              <w:t>14,5</w:t>
+              <w:t>--</w:t>
             </w:r>
           </w:p>
         </w:tc>
@@ -13346,7 +13773,7 @@
                 <w:sz w:val="16"/>
                 <w:szCs w:val="16"/>
               </w:rPr>
-              <w:t>-3,658</w:t>
+              <w:t>--</w:t>
             </w:r>
           </w:p>
         </w:tc>
@@ -13378,7 +13805,7 @@
                 <w:sz w:val="16"/>
                 <w:szCs w:val="16"/>
               </w:rPr>
-              <w:t>0,0003</w:t>
+              <w:t>--</w:t>
             </w:r>
           </w:p>
         </w:tc>
@@ -13570,7 +13997,7 @@
                 <w:sz w:val="16"/>
                 <w:szCs w:val="16"/>
               </w:rPr>
-              <w:t>-96,33</w:t>
+              <w:t>--</w:t>
             </w:r>
           </w:p>
         </w:tc>
@@ -13602,7 +14029,7 @@
                 <w:sz w:val="16"/>
                 <w:szCs w:val="16"/>
               </w:rPr>
-              <w:t>26,08</w:t>
+              <w:t>--</w:t>
             </w:r>
           </w:p>
         </w:tc>
@@ -13634,7 +14061,7 @@
                 <w:sz w:val="16"/>
                 <w:szCs w:val="16"/>
               </w:rPr>
-              <w:t>-3,694</w:t>
+              <w:t>--</w:t>
             </w:r>
           </w:p>
         </w:tc>
@@ -13666,7 +14093,7 @@
                 <w:sz w:val="16"/>
                 <w:szCs w:val="16"/>
               </w:rPr>
-              <w:t>0,0002</w:t>
+              <w:t>--</w:t>
             </w:r>
           </w:p>
         </w:tc>
@@ -13858,7 +14285,7 @@
                 <w:sz w:val="16"/>
                 <w:szCs w:val="16"/>
               </w:rPr>
-              <w:t>-70,65</w:t>
+              <w:t>--</w:t>
             </w:r>
           </w:p>
         </w:tc>
@@ -13890,7 +14317,7 @@
                 <w:sz w:val="16"/>
                 <w:szCs w:val="16"/>
               </w:rPr>
-              <w:t>16,68</w:t>
+              <w:t>--</w:t>
             </w:r>
           </w:p>
         </w:tc>
@@ -13922,7 +14349,7 @@
                 <w:sz w:val="16"/>
                 <w:szCs w:val="16"/>
               </w:rPr>
-              <w:t>-4,235</w:t>
+              <w:t>--</w:t>
             </w:r>
           </w:p>
         </w:tc>
@@ -13954,7 +14381,7 @@
                 <w:sz w:val="16"/>
                 <w:szCs w:val="16"/>
               </w:rPr>
-              <w:t>0,0000</w:t>
+              <w:t>--</w:t>
             </w:r>
           </w:p>
         </w:tc>
@@ -14067,6 +14494,702 @@
             <w:tcBorders>
               <w:top w:val="single" w:sz="4" w:space="0" w:color="auto"/>
               <w:left w:val="nil"/>
+              <w:bottom w:val="single" w:sz="4" w:space="0" w:color="auto"/>
+              <w:right w:val="single" w:sz="12" w:space="0" w:color="auto"/>
+            </w:tcBorders>
+            <w:vAlign w:val="center"/>
+          </w:tcPr>
+          <w:p>
+            <w:pPr>
+              <w:pStyle w:val="Ttulo1"/>
+              <w:spacing w:before="80"/>
+              <w:contextualSpacing w:val="0"/>
+              <w:jc w:val="center"/>
+              <w:outlineLvl w:val="0"/>
+              <w:rPr>
+                <w:sz w:val="16"/>
+                <w:szCs w:val="16"/>
+              </w:rPr>
+            </w:pPr>
+          </w:p>
+        </w:tc>
+        <w:tc>
+          <w:tcPr>
+            <w:tcW w:w="1701" w:type="dxa"/>
+            <w:tcBorders>
+              <w:top w:val="single" w:sz="4" w:space="0" w:color="auto"/>
+              <w:left w:val="single" w:sz="12" w:space="0" w:color="auto"/>
+              <w:bottom w:val="single" w:sz="4" w:space="0" w:color="auto"/>
+              <w:right w:val="single" w:sz="18" w:space="0" w:color="auto"/>
+            </w:tcBorders>
+            <w:vAlign w:val="center"/>
+          </w:tcPr>
+          <w:p>
+            <w:pPr>
+              <w:pStyle w:val="Ttulo1"/>
+              <w:spacing w:before="80"/>
+              <w:contextualSpacing w:val="0"/>
+              <w:jc w:val="center"/>
+              <w:outlineLvl w:val="0"/>
+              <w:rPr>
+                <w:sz w:val="16"/>
+                <w:szCs w:val="16"/>
+              </w:rPr>
+            </w:pPr>
+            <w:r>
+              <w:rPr>
+                <w:sz w:val="16"/>
+                <w:szCs w:val="16"/>
+              </w:rPr>
+              <w:t>Esudante</w:t>
+            </w:r>
+          </w:p>
+        </w:tc>
+        <w:tc>
+          <w:tcPr>
+            <w:tcW w:w="850" w:type="dxa"/>
+            <w:tcBorders>
+              <w:top w:val="dashed" w:sz="4" w:space="0" w:color="auto"/>
+              <w:left w:val="single" w:sz="18" w:space="0" w:color="auto"/>
+              <w:bottom w:val="dashed" w:sz="4" w:space="0" w:color="auto"/>
+              <w:right w:val="nil"/>
+            </w:tcBorders>
+            <w:vAlign w:val="center"/>
+          </w:tcPr>
+          <w:p>
+            <w:pPr>
+              <w:pStyle w:val="Ttulo1"/>
+              <w:spacing w:before="80"/>
+              <w:contextualSpacing w:val="0"/>
+              <w:jc w:val="center"/>
+              <w:outlineLvl w:val="0"/>
+              <w:rPr>
+                <w:sz w:val="16"/>
+                <w:szCs w:val="16"/>
+              </w:rPr>
+            </w:pPr>
+            <w:r>
+              <w:rPr>
+                <w:sz w:val="16"/>
+                <w:szCs w:val="16"/>
+              </w:rPr>
+              <w:t>-39</w:t>
+            </w:r>
+            <w:r>
+              <w:rPr>
+                <w:sz w:val="16"/>
+                <w:szCs w:val="16"/>
+              </w:rPr>
+              <w:t>,</w:t>
+            </w:r>
+            <w:r>
+              <w:rPr>
+                <w:sz w:val="16"/>
+                <w:szCs w:val="16"/>
+              </w:rPr>
+              <w:t>32</w:t>
+            </w:r>
+          </w:p>
+        </w:tc>
+        <w:tc>
+          <w:tcPr>
+            <w:tcW w:w="851" w:type="dxa"/>
+            <w:tcBorders>
+              <w:top w:val="dashed" w:sz="4" w:space="0" w:color="auto"/>
+              <w:left w:val="nil"/>
+              <w:bottom w:val="dashed" w:sz="4" w:space="0" w:color="auto"/>
+              <w:right w:val="nil"/>
+            </w:tcBorders>
+            <w:vAlign w:val="center"/>
+          </w:tcPr>
+          <w:p>
+            <w:pPr>
+              <w:pStyle w:val="Ttulo1"/>
+              <w:spacing w:before="80"/>
+              <w:contextualSpacing w:val="0"/>
+              <w:jc w:val="center"/>
+              <w:outlineLvl w:val="0"/>
+              <w:rPr>
+                <w:sz w:val="16"/>
+                <w:szCs w:val="16"/>
+              </w:rPr>
+            </w:pPr>
+            <w:r>
+              <w:rPr>
+                <w:sz w:val="16"/>
+                <w:szCs w:val="16"/>
+              </w:rPr>
+              <w:t>12</w:t>
+            </w:r>
+            <w:r>
+              <w:rPr>
+                <w:sz w:val="16"/>
+                <w:szCs w:val="16"/>
+              </w:rPr>
+              <w:t>,</w:t>
+            </w:r>
+            <w:r>
+              <w:rPr>
+                <w:sz w:val="16"/>
+                <w:szCs w:val="16"/>
+              </w:rPr>
+              <w:t>54</w:t>
+            </w:r>
+          </w:p>
+        </w:tc>
+        <w:tc>
+          <w:tcPr>
+            <w:tcW w:w="850" w:type="dxa"/>
+            <w:tcBorders>
+              <w:top w:val="dashed" w:sz="4" w:space="0" w:color="auto"/>
+              <w:left w:val="nil"/>
+              <w:bottom w:val="dashed" w:sz="4" w:space="0" w:color="auto"/>
+              <w:right w:val="nil"/>
+            </w:tcBorders>
+            <w:vAlign w:val="center"/>
+          </w:tcPr>
+          <w:p>
+            <w:pPr>
+              <w:pStyle w:val="Ttulo1"/>
+              <w:spacing w:before="80"/>
+              <w:contextualSpacing w:val="0"/>
+              <w:jc w:val="center"/>
+              <w:outlineLvl w:val="0"/>
+              <w:rPr>
+                <w:sz w:val="16"/>
+                <w:szCs w:val="16"/>
+              </w:rPr>
+            </w:pPr>
+            <w:r>
+              <w:rPr>
+                <w:sz w:val="16"/>
+                <w:szCs w:val="16"/>
+              </w:rPr>
+              <w:t>-</w:t>
+            </w:r>
+            <w:r>
+              <w:rPr>
+                <w:sz w:val="16"/>
+                <w:szCs w:val="16"/>
+              </w:rPr>
+              <w:t>3</w:t>
+            </w:r>
+            <w:r>
+              <w:rPr>
+                <w:sz w:val="16"/>
+                <w:szCs w:val="16"/>
+              </w:rPr>
+              <w:t>,</w:t>
+            </w:r>
+            <w:r>
+              <w:rPr>
+                <w:sz w:val="16"/>
+                <w:szCs w:val="16"/>
+              </w:rPr>
+              <w:t>136</w:t>
+            </w:r>
+          </w:p>
+        </w:tc>
+        <w:tc>
+          <w:tcPr>
+            <w:tcW w:w="708" w:type="dxa"/>
+            <w:tcBorders>
+              <w:top w:val="dashed" w:sz="4" w:space="0" w:color="auto"/>
+              <w:left w:val="nil"/>
+              <w:bottom w:val="dashed" w:sz="4" w:space="0" w:color="auto"/>
+              <w:right w:val="dotted" w:sz="4" w:space="0" w:color="auto"/>
+            </w:tcBorders>
+            <w:vAlign w:val="center"/>
+          </w:tcPr>
+          <w:p>
+            <w:pPr>
+              <w:pStyle w:val="Ttulo1"/>
+              <w:spacing w:before="80"/>
+              <w:contextualSpacing w:val="0"/>
+              <w:jc w:val="center"/>
+              <w:outlineLvl w:val="0"/>
+              <w:rPr>
+                <w:sz w:val="16"/>
+                <w:szCs w:val="16"/>
+              </w:rPr>
+            </w:pPr>
+            <w:r>
+              <w:rPr>
+                <w:sz w:val="16"/>
+                <w:szCs w:val="16"/>
+              </w:rPr>
+              <w:t>0,00</w:t>
+            </w:r>
+            <w:r>
+              <w:rPr>
+                <w:sz w:val="16"/>
+                <w:szCs w:val="16"/>
+              </w:rPr>
+              <w:t>17</w:t>
+            </w:r>
+          </w:p>
+        </w:tc>
+        <w:tc>
+          <w:tcPr>
+            <w:tcW w:w="851" w:type="dxa"/>
+            <w:tcBorders>
+              <w:top w:val="dashed" w:sz="4" w:space="0" w:color="auto"/>
+              <w:left w:val="dotted" w:sz="4" w:space="0" w:color="auto"/>
+              <w:bottom w:val="dashed" w:sz="4" w:space="0" w:color="auto"/>
+              <w:right w:val="nil"/>
+            </w:tcBorders>
+            <w:vAlign w:val="center"/>
+          </w:tcPr>
+          <w:p>
+            <w:pPr>
+              <w:pStyle w:val="Ttulo1"/>
+              <w:spacing w:before="80"/>
+              <w:contextualSpacing w:val="0"/>
+              <w:jc w:val="center"/>
+              <w:outlineLvl w:val="0"/>
+              <w:rPr>
+                <w:sz w:val="16"/>
+                <w:szCs w:val="16"/>
+              </w:rPr>
+            </w:pPr>
+          </w:p>
+        </w:tc>
+        <w:tc>
+          <w:tcPr>
+            <w:tcW w:w="851" w:type="dxa"/>
+            <w:tcBorders>
+              <w:top w:val="dashed" w:sz="4" w:space="0" w:color="auto"/>
+              <w:left w:val="nil"/>
+              <w:bottom w:val="dashed" w:sz="4" w:space="0" w:color="auto"/>
+              <w:right w:val="nil"/>
+            </w:tcBorders>
+            <w:vAlign w:val="center"/>
+          </w:tcPr>
+          <w:p>
+            <w:pPr>
+              <w:pStyle w:val="Ttulo1"/>
+              <w:spacing w:before="80"/>
+              <w:contextualSpacing w:val="0"/>
+              <w:jc w:val="center"/>
+              <w:outlineLvl w:val="0"/>
+              <w:rPr>
+                <w:sz w:val="16"/>
+                <w:szCs w:val="16"/>
+              </w:rPr>
+            </w:pPr>
+          </w:p>
+        </w:tc>
+        <w:tc>
+          <w:tcPr>
+            <w:tcW w:w="850" w:type="dxa"/>
+            <w:tcBorders>
+              <w:top w:val="dashed" w:sz="4" w:space="0" w:color="auto"/>
+              <w:left w:val="nil"/>
+              <w:bottom w:val="dashed" w:sz="4" w:space="0" w:color="auto"/>
+              <w:right w:val="nil"/>
+            </w:tcBorders>
+            <w:vAlign w:val="center"/>
+          </w:tcPr>
+          <w:p>
+            <w:pPr>
+              <w:pStyle w:val="Ttulo1"/>
+              <w:spacing w:before="80"/>
+              <w:contextualSpacing w:val="0"/>
+              <w:jc w:val="center"/>
+              <w:outlineLvl w:val="0"/>
+              <w:rPr>
+                <w:sz w:val="16"/>
+                <w:szCs w:val="16"/>
+              </w:rPr>
+            </w:pPr>
+          </w:p>
+        </w:tc>
+        <w:tc>
+          <w:tcPr>
+            <w:tcW w:w="708" w:type="dxa"/>
+            <w:tcBorders>
+              <w:top w:val="dashed" w:sz="4" w:space="0" w:color="auto"/>
+              <w:left w:val="nil"/>
+              <w:bottom w:val="dashed" w:sz="4" w:space="0" w:color="auto"/>
+              <w:right w:val="nil"/>
+            </w:tcBorders>
+            <w:vAlign w:val="center"/>
+          </w:tcPr>
+          <w:p>
+            <w:pPr>
+              <w:pStyle w:val="Ttulo1"/>
+              <w:spacing w:before="80"/>
+              <w:contextualSpacing w:val="0"/>
+              <w:jc w:val="center"/>
+              <w:outlineLvl w:val="0"/>
+              <w:rPr>
+                <w:sz w:val="16"/>
+                <w:szCs w:val="16"/>
+              </w:rPr>
+            </w:pPr>
+          </w:p>
+        </w:tc>
+      </w:tr>
+      <w:tr>
+        <w:tc>
+          <w:tcPr>
+            <w:tcW w:w="1101" w:type="dxa"/>
+            <w:vMerge w:val="restart"/>
+            <w:tcBorders>
+              <w:top w:val="single" w:sz="4" w:space="0" w:color="auto"/>
+              <w:left w:val="nil"/>
+              <w:right w:val="single" w:sz="12" w:space="0" w:color="auto"/>
+            </w:tcBorders>
+            <w:vAlign w:val="center"/>
+          </w:tcPr>
+          <w:p>
+            <w:pPr>
+              <w:pStyle w:val="Ttulo1"/>
+              <w:spacing w:before="80"/>
+              <w:contextualSpacing w:val="0"/>
+              <w:jc w:val="center"/>
+              <w:outlineLvl w:val="0"/>
+              <w:rPr>
+                <w:sz w:val="16"/>
+                <w:szCs w:val="16"/>
+                <w:lang w:val="pt-BR"/>
+              </w:rPr>
+            </w:pPr>
+            <w:r>
+              <w:rPr>
+                <w:sz w:val="16"/>
+                <w:szCs w:val="16"/>
+                <w:lang w:val="pt-BR"/>
+              </w:rPr>
+              <w:t>Motivo da v</w:t>
+            </w:r>
+            <w:r>
+              <w:rPr>
+                <w:sz w:val="16"/>
+                <w:szCs w:val="16"/>
+                <w:lang w:val="pt-BR"/>
+              </w:rPr>
+              <w:t>iagem</w:t>
+            </w:r>
+          </w:p>
+        </w:tc>
+        <w:tc>
+          <w:tcPr>
+            <w:tcW w:w="1701" w:type="dxa"/>
+            <w:tcBorders>
+              <w:top w:val="single" w:sz="4" w:space="0" w:color="auto"/>
+              <w:left w:val="single" w:sz="12" w:space="0" w:color="auto"/>
+              <w:bottom w:val="single" w:sz="4" w:space="0" w:color="auto"/>
+              <w:right w:val="single" w:sz="18" w:space="0" w:color="auto"/>
+            </w:tcBorders>
+            <w:vAlign w:val="center"/>
+          </w:tcPr>
+          <w:p>
+            <w:pPr>
+              <w:pStyle w:val="Ttulo1"/>
+              <w:spacing w:before="80"/>
+              <w:contextualSpacing w:val="0"/>
+              <w:jc w:val="center"/>
+              <w:outlineLvl w:val="0"/>
+              <w:rPr>
+                <w:sz w:val="16"/>
+                <w:szCs w:val="16"/>
+              </w:rPr>
+            </w:pPr>
+            <w:r>
+              <w:rPr>
+                <w:sz w:val="16"/>
+                <w:szCs w:val="16"/>
+              </w:rPr>
+              <w:t>Escola</w:t>
+            </w:r>
+          </w:p>
+        </w:tc>
+        <w:tc>
+          <w:tcPr>
+            <w:tcW w:w="850" w:type="dxa"/>
+            <w:tcBorders>
+              <w:top w:val="dashed" w:sz="4" w:space="0" w:color="auto"/>
+              <w:left w:val="single" w:sz="18" w:space="0" w:color="auto"/>
+              <w:bottom w:val="dashed" w:sz="4" w:space="0" w:color="auto"/>
+              <w:right w:val="nil"/>
+            </w:tcBorders>
+            <w:vAlign w:val="center"/>
+          </w:tcPr>
+          <w:p>
+            <w:pPr>
+              <w:pStyle w:val="Ttulo1"/>
+              <w:spacing w:before="80"/>
+              <w:contextualSpacing w:val="0"/>
+              <w:jc w:val="center"/>
+              <w:outlineLvl w:val="0"/>
+              <w:rPr>
+                <w:sz w:val="16"/>
+                <w:szCs w:val="16"/>
+              </w:rPr>
+            </w:pPr>
+            <w:r>
+              <w:rPr>
+                <w:sz w:val="16"/>
+                <w:szCs w:val="16"/>
+              </w:rPr>
+              <w:t>-67</w:t>
+            </w:r>
+            <w:r>
+              <w:rPr>
+                <w:sz w:val="16"/>
+                <w:szCs w:val="16"/>
+              </w:rPr>
+              <w:t>,9</w:t>
+            </w:r>
+            <w:r>
+              <w:rPr>
+                <w:sz w:val="16"/>
+                <w:szCs w:val="16"/>
+              </w:rPr>
+              <w:t>9</w:t>
+            </w:r>
+          </w:p>
+        </w:tc>
+        <w:tc>
+          <w:tcPr>
+            <w:tcW w:w="851" w:type="dxa"/>
+            <w:tcBorders>
+              <w:top w:val="dashed" w:sz="4" w:space="0" w:color="auto"/>
+              <w:left w:val="nil"/>
+              <w:bottom w:val="dashed" w:sz="4" w:space="0" w:color="auto"/>
+              <w:right w:val="nil"/>
+            </w:tcBorders>
+            <w:vAlign w:val="center"/>
+          </w:tcPr>
+          <w:p>
+            <w:pPr>
+              <w:pStyle w:val="Ttulo1"/>
+              <w:spacing w:before="80"/>
+              <w:contextualSpacing w:val="0"/>
+              <w:jc w:val="center"/>
+              <w:outlineLvl w:val="0"/>
+              <w:rPr>
+                <w:sz w:val="16"/>
+                <w:szCs w:val="16"/>
+              </w:rPr>
+            </w:pPr>
+            <w:r>
+              <w:rPr>
+                <w:sz w:val="16"/>
+                <w:szCs w:val="16"/>
+              </w:rPr>
+              <w:t>1</w:t>
+            </w:r>
+            <w:r>
+              <w:rPr>
+                <w:sz w:val="16"/>
+                <w:szCs w:val="16"/>
+              </w:rPr>
+              <w:t>0</w:t>
+            </w:r>
+            <w:r>
+              <w:rPr>
+                <w:sz w:val="16"/>
+                <w:szCs w:val="16"/>
+              </w:rPr>
+              <w:t>,</w:t>
+            </w:r>
+            <w:r>
+              <w:rPr>
+                <w:sz w:val="16"/>
+                <w:szCs w:val="16"/>
+              </w:rPr>
+              <w:t>08</w:t>
+            </w:r>
+          </w:p>
+        </w:tc>
+        <w:tc>
+          <w:tcPr>
+            <w:tcW w:w="850" w:type="dxa"/>
+            <w:tcBorders>
+              <w:top w:val="dashed" w:sz="4" w:space="0" w:color="auto"/>
+              <w:left w:val="nil"/>
+              <w:bottom w:val="dashed" w:sz="4" w:space="0" w:color="auto"/>
+              <w:right w:val="nil"/>
+            </w:tcBorders>
+            <w:vAlign w:val="center"/>
+          </w:tcPr>
+          <w:p>
+            <w:pPr>
+              <w:pStyle w:val="Ttulo1"/>
+              <w:spacing w:before="80"/>
+              <w:contextualSpacing w:val="0"/>
+              <w:jc w:val="center"/>
+              <w:outlineLvl w:val="0"/>
+              <w:rPr>
+                <w:sz w:val="16"/>
+                <w:szCs w:val="16"/>
+              </w:rPr>
+            </w:pPr>
+            <w:r>
+              <w:rPr>
+                <w:sz w:val="16"/>
+                <w:szCs w:val="16"/>
+              </w:rPr>
+              <w:t>-6</w:t>
+            </w:r>
+            <w:r>
+              <w:rPr>
+                <w:sz w:val="16"/>
+                <w:szCs w:val="16"/>
+              </w:rPr>
+              <w:t>,</w:t>
+            </w:r>
+            <w:r>
+              <w:rPr>
+                <w:sz w:val="16"/>
+                <w:szCs w:val="16"/>
+              </w:rPr>
+              <w:t>748</w:t>
+            </w:r>
+          </w:p>
+        </w:tc>
+        <w:tc>
+          <w:tcPr>
+            <w:tcW w:w="708" w:type="dxa"/>
+            <w:tcBorders>
+              <w:top w:val="dashed" w:sz="4" w:space="0" w:color="auto"/>
+              <w:left w:val="nil"/>
+              <w:bottom w:val="dashed" w:sz="4" w:space="0" w:color="auto"/>
+              <w:right w:val="dotted" w:sz="4" w:space="0" w:color="auto"/>
+            </w:tcBorders>
+            <w:vAlign w:val="center"/>
+          </w:tcPr>
+          <w:p>
+            <w:pPr>
+              <w:pStyle w:val="Ttulo1"/>
+              <w:spacing w:before="80"/>
+              <w:contextualSpacing w:val="0"/>
+              <w:jc w:val="center"/>
+              <w:outlineLvl w:val="0"/>
+              <w:rPr>
+                <w:sz w:val="16"/>
+                <w:szCs w:val="16"/>
+              </w:rPr>
+            </w:pPr>
+            <w:r>
+              <w:rPr>
+                <w:sz w:val="16"/>
+                <w:szCs w:val="16"/>
+              </w:rPr>
+              <w:t>0,0000</w:t>
+            </w:r>
+          </w:p>
+        </w:tc>
+        <w:tc>
+          <w:tcPr>
+            <w:tcW w:w="851" w:type="dxa"/>
+            <w:tcBorders>
+              <w:top w:val="dashed" w:sz="4" w:space="0" w:color="auto"/>
+              <w:left w:val="dotted" w:sz="4" w:space="0" w:color="auto"/>
+              <w:bottom w:val="dashed" w:sz="4" w:space="0" w:color="auto"/>
+              <w:right w:val="nil"/>
+            </w:tcBorders>
+            <w:vAlign w:val="center"/>
+          </w:tcPr>
+          <w:p>
+            <w:pPr>
+              <w:pStyle w:val="Ttulo1"/>
+              <w:spacing w:before="80"/>
+              <w:contextualSpacing w:val="0"/>
+              <w:jc w:val="center"/>
+              <w:outlineLvl w:val="0"/>
+              <w:rPr>
+                <w:sz w:val="16"/>
+                <w:szCs w:val="16"/>
+              </w:rPr>
+            </w:pPr>
+          </w:p>
+        </w:tc>
+        <w:tc>
+          <w:tcPr>
+            <w:tcW w:w="851" w:type="dxa"/>
+            <w:tcBorders>
+              <w:top w:val="dashed" w:sz="4" w:space="0" w:color="auto"/>
+              <w:left w:val="nil"/>
+              <w:bottom w:val="dashed" w:sz="4" w:space="0" w:color="auto"/>
+              <w:right w:val="nil"/>
+            </w:tcBorders>
+            <w:vAlign w:val="center"/>
+          </w:tcPr>
+          <w:p>
+            <w:pPr>
+              <w:pStyle w:val="Ttulo1"/>
+              <w:spacing w:before="80"/>
+              <w:contextualSpacing w:val="0"/>
+              <w:jc w:val="center"/>
+              <w:outlineLvl w:val="0"/>
+              <w:rPr>
+                <w:sz w:val="16"/>
+                <w:szCs w:val="16"/>
+              </w:rPr>
+            </w:pPr>
+          </w:p>
+        </w:tc>
+        <w:tc>
+          <w:tcPr>
+            <w:tcW w:w="850" w:type="dxa"/>
+            <w:tcBorders>
+              <w:top w:val="dashed" w:sz="4" w:space="0" w:color="auto"/>
+              <w:left w:val="nil"/>
+              <w:bottom w:val="dashed" w:sz="4" w:space="0" w:color="auto"/>
+              <w:right w:val="nil"/>
+            </w:tcBorders>
+            <w:vAlign w:val="center"/>
+          </w:tcPr>
+          <w:p>
+            <w:pPr>
+              <w:pStyle w:val="Ttulo1"/>
+              <w:spacing w:before="80"/>
+              <w:contextualSpacing w:val="0"/>
+              <w:jc w:val="center"/>
+              <w:outlineLvl w:val="0"/>
+              <w:rPr>
+                <w:sz w:val="16"/>
+                <w:szCs w:val="16"/>
+              </w:rPr>
+            </w:pPr>
+          </w:p>
+        </w:tc>
+        <w:tc>
+          <w:tcPr>
+            <w:tcW w:w="708" w:type="dxa"/>
+            <w:tcBorders>
+              <w:top w:val="dashed" w:sz="4" w:space="0" w:color="auto"/>
+              <w:left w:val="nil"/>
+              <w:bottom w:val="dashed" w:sz="4" w:space="0" w:color="auto"/>
+              <w:right w:val="nil"/>
+            </w:tcBorders>
+            <w:vAlign w:val="center"/>
+          </w:tcPr>
+          <w:p>
+            <w:pPr>
+              <w:pStyle w:val="Ttulo1"/>
+              <w:spacing w:before="80"/>
+              <w:contextualSpacing w:val="0"/>
+              <w:jc w:val="center"/>
+              <w:outlineLvl w:val="0"/>
+              <w:rPr>
+                <w:sz w:val="16"/>
+                <w:szCs w:val="16"/>
+              </w:rPr>
+            </w:pPr>
+          </w:p>
+        </w:tc>
+      </w:tr>
+      <w:tr>
+        <w:tc>
+          <w:tcPr>
+            <w:tcW w:w="1101" w:type="dxa"/>
+            <w:vMerge/>
+            <w:tcBorders>
+              <w:left w:val="nil"/>
               <w:bottom w:val="single" w:sz="12" w:space="0" w:color="auto"/>
               <w:right w:val="single" w:sz="12" w:space="0" w:color="auto"/>
             </w:tcBorders>
@@ -14114,7 +15237,14 @@
                 <w:sz w:val="16"/>
                 <w:szCs w:val="16"/>
               </w:rPr>
-              <w:t>Esudante</w:t>
+              <w:t>Outro</w:t>
+            </w:r>
+            <w:r>
+              <w:rPr>
+                <w:sz w:val="16"/>
+                <w:szCs w:val="16"/>
+              </w:rPr>
+              <w:t>s</w:t>
             </w:r>
           </w:p>
         </w:tc>
@@ -14146,7 +15276,21 @@
                 <w:sz w:val="16"/>
                 <w:szCs w:val="16"/>
               </w:rPr>
-              <w:t>-92,20</w:t>
+              <w:t>-68</w:t>
+            </w:r>
+            <w:r>
+              <w:rPr>
+                <w:sz w:val="16"/>
+                <w:szCs w:val="16"/>
+              </w:rPr>
+              <w:t>,3</w:t>
+            </w:r>
+            <w:r>
+              <w:rPr>
+                <w:sz w:val="16"/>
+                <w:szCs w:val="16"/>
+              </w:rPr>
+              <w:t>1</w:t>
             </w:r>
           </w:p>
         </w:tc>
@@ -14178,7 +15322,21 @@
                 <w:sz w:val="16"/>
                 <w:szCs w:val="16"/>
               </w:rPr>
-              <w:t>11,39</w:t>
+              <w:t>7</w:t>
+            </w:r>
+            <w:r>
+              <w:rPr>
+                <w:sz w:val="16"/>
+                <w:szCs w:val="16"/>
+              </w:rPr>
+              <w:t>,</w:t>
+            </w:r>
+            <w:r>
+              <w:rPr>
+                <w:sz w:val="16"/>
+                <w:szCs w:val="16"/>
+              </w:rPr>
+              <w:t>786</w:t>
             </w:r>
           </w:p>
         </w:tc>
@@ -14210,7 +15368,14 @@
                 <w:sz w:val="16"/>
                 <w:szCs w:val="16"/>
               </w:rPr>
-              <w:t>-8,093</w:t>
+              <w:t>-8,7</w:t>
+            </w:r>
+            <w:r>
+              <w:rPr>
+                <w:sz w:val="16"/>
+                <w:szCs w:val="16"/>
+              </w:rPr>
+              <w:t>73</w:t>
             </w:r>
           </w:p>
         </w:tc>
@@ -14410,7 +15575,7 @@
                 <w:sz w:val="16"/>
                 <w:szCs w:val="16"/>
               </w:rPr>
-              <w:t>0,4995</w:t>
+              <w:t>0,4999</w:t>
             </w:r>
           </w:p>
         </w:tc>
@@ -14504,7 +15669,14 @@
                 <w:sz w:val="16"/>
                 <w:szCs w:val="16"/>
               </w:rPr>
-              <w:t>0,4994</w:t>
+              <w:t>0,499</w:t>
+            </w:r>
+            <w:r>
+              <w:rPr>
+                <w:sz w:val="16"/>
+                <w:szCs w:val="16"/>
+              </w:rPr>
+              <w:t>8</w:t>
             </w:r>
           </w:p>
         </w:tc>
@@ -14718,7 +15890,17 @@
           <w:sz w:val="24"/>
           <w:szCs w:val="24"/>
         </w:rPr>
-        <w:t>O processo de agregação apresentou algumas zonas em que não foram  encontradas viagens da OD que tenham  sido pareadas com viagens simuladas - essas zonas foram registradas como sem dados e não foram contabilizadas para o cálculo das autocorrelações. O caso específicos da restrição temporal observou um maio numer</w:t>
+        <w:t xml:space="preserve">O processo de agregação apresentou algumas zonas em que não foram  encontradas viagens da OD que tenham  sido pareadas com viagens </w:t>
+      </w:r>
+      <w:r>
+        <w:rPr>
+          <w:rFonts w:ascii="Times New Roman" w:hAnsi="Times New Roman" w:cs="Times New Roman"/>
+          <w:bCs/>
+          <w:sz w:val="24"/>
+          <w:szCs w:val="24"/>
+        </w:rPr>
+        <w:lastRenderedPageBreak/>
+        <w:t>simuladas - essas zonas foram registradas como sem dados e não foram contabilizadas para o cálculo das autocorrelações. O caso específicos da restrição temporal observou um maio numer</w:t>
       </w:r>
       <w:r>
         <w:rPr>
@@ -15097,7 +16279,6 @@
           <w:szCs w:val="24"/>
           <w:lang w:eastAsia="pt-BR"/>
         </w:rPr>
-        <w:lastRenderedPageBreak/>
         <w:drawing>
           <wp:inline distT="0" distB="0" distL="0" distR="0">
             <wp:extent cx="2628000" cy="2628000"/>
@@ -15317,7 +16498,16 @@
           <w:sz w:val="24"/>
           <w:szCs w:val="24"/>
         </w:rPr>
-        <w:t>vidas à viagens feitas localmente, que impactam</w:t>
+        <w:t xml:space="preserve">vidas à viagens </w:t>
+      </w:r>
+      <w:r>
+        <w:rPr>
+          <w:rFonts w:ascii="Times New Roman" w:hAnsi="Times New Roman" w:cs="Times New Roman"/>
+          <w:sz w:val="24"/>
+          <w:szCs w:val="24"/>
+        </w:rPr>
+        <w:lastRenderedPageBreak/>
+        <w:t>feitas localmente, que impactam</w:t>
       </w:r>
       <w:r>
         <w:rPr>
@@ -15409,7 +16599,6 @@
           <w:szCs w:val="24"/>
           <w:lang w:eastAsia="pt-BR"/>
         </w:rPr>
-        <w:lastRenderedPageBreak/>
         <w:drawing>
           <wp:inline distT="0" distB="0" distL="0" distR="0">
             <wp:extent cx="2338753" cy="4680000"/>
@@ -17009,7 +18198,7 @@
           <w:rPr>
             <w:noProof/>
           </w:rPr>
-          <w:t>20</w:t>
+          <w:t>14</w:t>
         </w:r>
         <w:r>
           <w:rPr>
@@ -20407,328 +21596,6 @@
 </w:styles>
 </file>
 
-<file path=word/glossary/document.xml><?xml version="1.0" encoding="utf-8"?>
-<w:glossaryDocument xmlns:ve="http://schemas.openxmlformats.org/markup-compatibility/2006" xmlns:o="urn:schemas-microsoft-com:office:office" xmlns:r="http://schemas.openxmlformats.org/officeDocument/2006/relationships" xmlns:m="http://schemas.openxmlformats.org/officeDocument/2006/math" xmlns:v="urn:schemas-microsoft-com:vml" xmlns:wp="http://schemas.openxmlformats.org/drawingml/2006/wordprocessingDrawing" xmlns:w10="urn:schemas-microsoft-com:office:word" xmlns:w="http://schemas.openxmlformats.org/wordprocessingml/2006/main" xmlns:wne="http://schemas.microsoft.com/office/word/2006/wordml">
-  <w:docParts/>
-</w:glossaryDocument>
-</file>
-
-<file path=word/glossary/fontTable.xml><?xml version="1.0" encoding="utf-8"?>
-<w:fonts xmlns:r="http://schemas.openxmlformats.org/officeDocument/2006/relationships" xmlns:w="http://schemas.openxmlformats.org/wordprocessingml/2006/main">
-  <w:font w:name="Symbol">
-    <w:panose1 w:val="05050102010706020507"/>
-    <w:charset w:val="02"/>
-    <w:family w:val="roman"/>
-    <w:pitch w:val="variable"/>
-    <w:sig w:usb0="00000000" w:usb1="10000000" w:usb2="00000000" w:usb3="00000000" w:csb0="80000000" w:csb1="00000000"/>
-  </w:font>
-  <w:font w:name="Times New Roman">
-    <w:panose1 w:val="02020603050405020304"/>
-    <w:charset w:val="00"/>
-    <w:family w:val="roman"/>
-    <w:pitch w:val="variable"/>
-    <w:sig w:usb0="E0002AFF" w:usb1="C0007841" w:usb2="00000009" w:usb3="00000000" w:csb0="000001FF" w:csb1="00000000"/>
-  </w:font>
-  <w:font w:name="Courier New">
-    <w:panose1 w:val="02070309020205020404"/>
-    <w:charset w:val="00"/>
-    <w:family w:val="modern"/>
-    <w:pitch w:val="fixed"/>
-    <w:sig w:usb0="E0002AFF" w:usb1="C0007843" w:usb2="00000009" w:usb3="00000000" w:csb0="000001FF" w:csb1="00000000"/>
-  </w:font>
-  <w:font w:name="Wingdings">
-    <w:panose1 w:val="05000000000000000000"/>
-    <w:charset w:val="02"/>
-    <w:family w:val="auto"/>
-    <w:pitch w:val="variable"/>
-    <w:sig w:usb0="00000000" w:usb1="10000000" w:usb2="00000000" w:usb3="00000000" w:csb0="80000000" w:csb1="00000000"/>
-  </w:font>
-  <w:font w:name="Calibri">
-    <w:panose1 w:val="020F0502020204030204"/>
-    <w:charset w:val="00"/>
-    <w:family w:val="swiss"/>
-    <w:pitch w:val="variable"/>
-    <w:sig w:usb0="E00002FF" w:usb1="4000ACFF" w:usb2="00000001" w:usb3="00000000" w:csb0="0000019F" w:csb1="00000000"/>
-  </w:font>
-  <w:font w:name="Cambria">
-    <w:panose1 w:val="02040503050406030204"/>
-    <w:charset w:val="00"/>
-    <w:family w:val="roman"/>
-    <w:pitch w:val="variable"/>
-    <w:sig w:usb0="E00002FF" w:usb1="400004FF" w:usb2="00000000" w:usb3="00000000" w:csb0="0000019F" w:csb1="00000000"/>
-  </w:font>
-  <w:font w:name="Tahoma">
-    <w:panose1 w:val="020B0604030504040204"/>
-    <w:charset w:val="00"/>
-    <w:family w:val="swiss"/>
-    <w:pitch w:val="variable"/>
-    <w:sig w:usb0="E1002EFF" w:usb1="C000605B" w:usb2="00000029" w:usb3="00000000" w:csb0="000101FF" w:csb1="00000000"/>
-  </w:font>
-  <w:font w:name="SimSun">
-    <w:altName w:val="宋体"/>
-    <w:panose1 w:val="02010600030101010101"/>
-    <w:charset w:val="86"/>
-    <w:family w:val="auto"/>
-    <w:pitch w:val="variable"/>
-    <w:sig w:usb0="00000003" w:usb1="288F0000" w:usb2="00000016" w:usb3="00000000" w:csb0="00040001" w:csb1="00000000"/>
-  </w:font>
-  <w:font w:name="Kartika">
-    <w:panose1 w:val="02020503030404060203"/>
-    <w:charset w:val="00"/>
-    <w:family w:val="roman"/>
-    <w:pitch w:val="variable"/>
-    <w:sig w:usb0="00800003" w:usb1="00000000" w:usb2="00000000" w:usb3="00000000" w:csb0="00000001" w:csb1="00000000"/>
-  </w:font>
-  <w:font w:name="Cambria Math">
-    <w:panose1 w:val="02040503050406030204"/>
-    <w:charset w:val="00"/>
-    <w:family w:val="roman"/>
-    <w:pitch w:val="variable"/>
-    <w:sig w:usb0="E00002FF" w:usb1="420024FF" w:usb2="00000000" w:usb3="00000000" w:csb0="0000019F" w:csb1="00000000"/>
-  </w:font>
-</w:fonts>
-</file>
-
-<file path=word/glossary/settings.xml><?xml version="1.0" encoding="utf-8"?>
-<w:settings xmlns:o="urn:schemas-microsoft-com:office:office" xmlns:r="http://schemas.openxmlformats.org/officeDocument/2006/relationships" xmlns:m="http://schemas.openxmlformats.org/officeDocument/2006/math" xmlns:v="urn:schemas-microsoft-com:vml" xmlns:w10="urn:schemas-microsoft-com:office:word" xmlns:w="http://schemas.openxmlformats.org/wordprocessingml/2006/main" xmlns:sl="http://schemas.openxmlformats.org/schemaLibrary/2006/main">
-  <w:view w:val="normal"/>
-  <w:defaultTabStop w:val="708"/>
-  <w:hyphenationZone w:val="425"/>
-  <w:characterSpacingControl w:val="doNotCompress"/>
-  <w:compat>
-    <w:useFELayout/>
-  </w:compat>
-  <w:rsids>
-    <w:rsidRoot w:val="00962072"/>
-    <w:rsid w:val="00962072"/>
-  </w:rsids>
-  <m:mathPr>
-    <m:mathFont m:val="Cambria Math"/>
-    <m:brkBin m:val="before"/>
-    <m:brkBinSub m:val="--"/>
-    <m:smallFrac m:val="off"/>
-    <m:dispDef/>
-    <m:lMargin m:val="0"/>
-    <m:rMargin m:val="0"/>
-    <m:defJc m:val="centerGroup"/>
-    <m:wrapIndent m:val="1440"/>
-    <m:intLim m:val="subSup"/>
-    <m:naryLim m:val="undOvr"/>
-  </m:mathPr>
-  <w:themeFontLang w:val="pt-BR"/>
-  <w:clrSchemeMapping w:bg1="light1" w:t1="dark1" w:bg2="light2" w:t2="dark2" w:accent1="accent1" w:accent2="accent2" w:accent3="accent3" w:accent4="accent4" w:accent5="accent5" w:accent6="accent6" w:hyperlink="hyperlink" w:followedHyperlink="followedHyperlink"/>
-  <w:decimalSymbol w:val=","/>
-  <w:listSeparator w:val=";"/>
-</w:settings>
-</file>
-
-<file path=word/glossary/styles.xml><?xml version="1.0" encoding="utf-8"?>
-<w:styles xmlns:r="http://schemas.openxmlformats.org/officeDocument/2006/relationships" xmlns:w="http://schemas.openxmlformats.org/wordprocessingml/2006/main">
-  <w:docDefaults>
-    <w:rPrDefault>
-      <w:rPr>
-        <w:rFonts w:asciiTheme="minorHAnsi" w:eastAsiaTheme="minorEastAsia" w:hAnsiTheme="minorHAnsi" w:cstheme="minorBidi"/>
-        <w:sz w:val="22"/>
-        <w:szCs w:val="22"/>
-        <w:lang w:val="pt-BR" w:eastAsia="pt-BR" w:bidi="ar-SA"/>
-      </w:rPr>
-    </w:rPrDefault>
-    <w:pPrDefault>
-      <w:pPr>
-        <w:spacing w:after="200" w:line="276" w:lineRule="auto"/>
-      </w:pPr>
-    </w:pPrDefault>
-  </w:docDefaults>
-  <w:latentStyles w:defLockedState="0" w:defUIPriority="99" w:defSemiHidden="1" w:defUnhideWhenUsed="1" w:defQFormat="0" w:count="267">
-    <w:lsdException w:name="Normal" w:semiHidden="0" w:uiPriority="0" w:unhideWhenUsed="0" w:qFormat="1"/>
-    <w:lsdException w:name="heading 1" w:semiHidden="0" w:uiPriority="9" w:unhideWhenUsed="0" w:qFormat="1"/>
-    <w:lsdException w:name="heading 2" w:uiPriority="9" w:qFormat="1"/>
-    <w:lsdException w:name="heading 3" w:uiPriority="9" w:qFormat="1"/>
-    <w:lsdException w:name="heading 4" w:uiPriority="9" w:qFormat="1"/>
-    <w:lsdException w:name="heading 5" w:uiPriority="9" w:qFormat="1"/>
-    <w:lsdException w:name="heading 6" w:uiPriority="9" w:qFormat="1"/>
-    <w:lsdException w:name="heading 7" w:uiPriority="9" w:qFormat="1"/>
-    <w:lsdException w:name="heading 8" w:uiPriority="9" w:qFormat="1"/>
-    <w:lsdException w:name="heading 9" w:uiPriority="9" w:qFormat="1"/>
-    <w:lsdException w:name="toc 1" w:uiPriority="39"/>
-    <w:lsdException w:name="toc 2" w:uiPriority="39"/>
-    <w:lsdException w:name="toc 3" w:uiPriority="39"/>
-    <w:lsdException w:name="toc 4" w:uiPriority="39"/>
-    <w:lsdException w:name="toc 5" w:uiPriority="39"/>
-    <w:lsdException w:name="toc 6" w:uiPriority="39"/>
-    <w:lsdException w:name="toc 7" w:uiPriority="39"/>
-    <w:lsdException w:name="toc 8" w:uiPriority="39"/>
-    <w:lsdException w:name="toc 9" w:uiPriority="39"/>
-    <w:lsdException w:name="caption" w:uiPriority="35" w:qFormat="1"/>
-    <w:lsdException w:name="Title" w:semiHidden="0" w:uiPriority="10" w:unhideWhenUsed="0" w:qFormat="1"/>
-    <w:lsdException w:name="Default Paragraph Font" w:uiPriority="1"/>
-    <w:lsdException w:name="Subtitle" w:semiHidden="0" w:uiPriority="11" w:unhideWhenUsed="0" w:qFormat="1"/>
-    <w:lsdException w:name="Strong" w:semiHidden="0" w:uiPriority="22" w:unhideWhenUsed="0" w:qFormat="1"/>
-    <w:lsdException w:name="Emphasis" w:semiHidden="0" w:uiPriority="20" w:unhideWhenUsed="0" w:qFormat="1"/>
-    <w:lsdException w:name="Table Grid" w:semiHidden="0" w:uiPriority="59" w:unhideWhenUsed="0"/>
-    <w:lsdException w:name="Placeholder Text" w:unhideWhenUsed="0"/>
-    <w:lsdException w:name="No Spacing" w:semiHidden="0" w:uiPriority="1" w:unhideWhenUsed="0" w:qFormat="1"/>
-    <w:lsdException w:name="Light Shading" w:semiHidden="0" w:uiPriority="60" w:unhideWhenUsed="0"/>
-    <w:lsdException w:name="Light List" w:semiHidden="0" w:uiPriority="61" w:unhideWhenUsed="0"/>
-    <w:lsdException w:name="Light Grid" w:semiHidden="0" w:uiPriority="62" w:unhideWhenUsed="0"/>
-    <w:lsdException w:name="Medium Shading 1" w:semiHidden="0" w:uiPriority="63" w:unhideWhenUsed="0"/>
-    <w:lsdException w:name="Medium Shading 2" w:semiHidden="0" w:uiPriority="64" w:unhideWhenUsed="0"/>
-    <w:lsdException w:name="Medium List 1" w:semiHidden="0" w:uiPriority="65" w:unhideWhenUsed="0"/>
-    <w:lsdException w:name="Medium List 2" w:semiHidden="0" w:uiPriority="66" w:unhideWhenUsed="0"/>
-    <w:lsdException w:name="Medium Grid 1" w:semiHidden="0" w:uiPriority="67" w:unhideWhenUsed="0"/>
-    <w:lsdException w:name="Medium Grid 2" w:semiHidden="0" w:uiPriority="68" w:unhideWhenUsed="0"/>
-    <w:lsdException w:name="Medium Grid 3" w:semiHidden="0" w:uiPriority="69" w:unhideWhenUsed="0"/>
-    <w:lsdException w:name="Dark List" w:semiHidden="0" w:uiPriority="70" w:unhideWhenUsed="0"/>
-    <w:lsdException w:name="Colorful Shading" w:semiHidden="0" w:uiPriority="71" w:unhideWhenUsed="0"/>
-    <w:lsdException w:name="Colorful List" w:semiHidden="0" w:uiPriority="72" w:unhideWhenUsed="0"/>
-    <w:lsdException w:name="Colorful Grid" w:semiHidden="0" w:uiPriority="73" w:unhideWhenUsed="0"/>
-    <w:lsdException w:name="Light Shading Accent 1" w:semiHidden="0" w:uiPriority="60" w:unhideWhenUsed="0"/>
-    <w:lsdException w:name="Light List Accent 1" w:semiHidden="0" w:uiPriority="61" w:unhideWhenUsed="0"/>
-    <w:lsdException w:name="Light Grid Accent 1" w:semiHidden="0" w:uiPriority="62" w:unhideWhenUsed="0"/>
-    <w:lsdException w:name="Medium Shading 1 Accent 1" w:semiHidden="0" w:uiPriority="63" w:unhideWhenUsed="0"/>
-    <w:lsdException w:name="Medium Shading 2 Accent 1" w:semiHidden="0" w:uiPriority="64" w:unhideWhenUsed="0"/>
-    <w:lsdException w:name="Medium List 1 Accent 1" w:semiHidden="0" w:uiPriority="65" w:unhideWhenUsed="0"/>
-    <w:lsdException w:name="Revision" w:unhideWhenUsed="0"/>
-    <w:lsdException w:name="List Paragraph" w:semiHidden="0" w:uiPriority="34" w:unhideWhenUsed="0" w:qFormat="1"/>
-    <w:lsdException w:name="Quote" w:semiHidden="0" w:uiPriority="29" w:unhideWhenUsed="0" w:qFormat="1"/>
-    <w:lsdException w:name="Intense Quote" w:semiHidden="0" w:uiPriority="30" w:unhideWhenUsed="0" w:qFormat="1"/>
-    <w:lsdException w:name="Medium List 2 Accent 1" w:semiHidden="0" w:uiPriority="66" w:unhideWhenUsed="0"/>
-    <w:lsdException w:name="Medium Grid 1 Accent 1" w:semiHidden="0" w:uiPriority="67" w:unhideWhenUsed="0"/>
-    <w:lsdException w:name="Medium Grid 2 Accent 1" w:semiHidden="0" w:uiPriority="68" w:unhideWhenUsed="0"/>
-    <w:lsdException w:name="Medium Grid 3 Accent 1" w:semiHidden="0" w:uiPriority="69" w:unhideWhenUsed="0"/>
-    <w:lsdException w:name="Dark List Accent 1" w:semiHidden="0" w:uiPriority="70" w:unhideWhenUsed="0"/>
-    <w:lsdException w:name="Colorful Shading Accent 1" w:semiHidden="0" w:uiPriority="71" w:unhideWhenUsed="0"/>
-    <w:lsdException w:name="Colorful List Accent 1" w:semiHidden="0" w:uiPriority="72" w:unhideWhenUsed="0"/>
-    <w:lsdException w:name="Colorful Grid Accent 1" w:semiHidden="0" w:uiPriority="73" w:unhideWhenUsed="0"/>
-    <w:lsdException w:name="Light Shading Accent 2" w:semiHidden="0" w:uiPriority="60" w:unhideWhenUsed="0"/>
-    <w:lsdException w:name="Light List Accent 2" w:semiHidden="0" w:uiPriority="61" w:unhideWhenUsed="0"/>
-    <w:lsdException w:name="Light Grid Accent 2" w:semiHidden="0" w:uiPriority="62" w:unhideWhenUsed="0"/>
-    <w:lsdException w:name="Medium Shading 1 Accent 2" w:semiHidden="0" w:uiPriority="63" w:unhideWhenUsed="0"/>
-    <w:lsdException w:name="Medium Shading 2 Accent 2" w:semiHidden="0" w:uiPriority="64" w:unhideWhenUsed="0"/>
-    <w:lsdException w:name="Medium List 1 Accent 2" w:semiHidden="0" w:uiPriority="65" w:unhideWhenUsed="0"/>
-    <w:lsdException w:name="Medium List 2 Accent 2" w:semiHidden="0" w:uiPriority="66" w:unhideWhenUsed="0"/>
-    <w:lsdException w:name="Medium Grid 1 Accent 2" w:semiHidden="0" w:uiPriority="67" w:unhideWhenUsed="0"/>
-    <w:lsdException w:name="Medium Grid 2 Accent 2" w:semiHidden="0" w:uiPriority="68" w:unhideWhenUsed="0"/>
-    <w:lsdException w:name="Medium Grid 3 Accent 2" w:semiHidden="0" w:uiPriority="69" w:unhideWhenUsed="0"/>
-    <w:lsdException w:name="Dark List Accent 2" w:semiHidden="0" w:uiPriority="70" w:unhideWhenUsed="0"/>
-    <w:lsdException w:name="Colorful Shading Accent 2" w:semiHidden="0" w:uiPriority="71" w:unhideWhenUsed="0"/>
-    <w:lsdException w:name="Colorful List Accent 2" w:semiHidden="0" w:uiPriority="72" w:unhideWhenUsed="0"/>
-    <w:lsdException w:name="Colorful Grid Accent 2" w:semiHidden="0" w:uiPriority="73" w:unhideWhenUsed="0"/>
-    <w:lsdException w:name="Light Shading Accent 3" w:semiHidden="0" w:uiPriority="60" w:unhideWhenUsed="0"/>
-    <w:lsdException w:name="Light List Accent 3" w:semiHidden="0" w:uiPriority="61" w:unhideWhenUsed="0"/>
-    <w:lsdException w:name="Light Grid Accent 3" w:semiHidden="0" w:uiPriority="62" w:unhideWhenUsed="0"/>
-    <w:lsdException w:name="Medium Shading 1 Accent 3" w:semiHidden="0" w:uiPriority="63" w:unhideWhenUsed="0"/>
-    <w:lsdException w:name="Medium Shading 2 Accent 3" w:semiHidden="0" w:uiPriority="64" w:unhideWhenUsed="0"/>
-    <w:lsdException w:name="Medium List 1 Accent 3" w:semiHidden="0" w:uiPriority="65" w:unhideWhenUsed="0"/>
-    <w:lsdException w:name="Medium List 2 Accent 3" w:semiHidden="0" w:uiPriority="66" w:unhideWhenUsed="0"/>
-    <w:lsdException w:name="Medium Grid 1 Accent 3" w:semiHidden="0" w:uiPriority="67" w:unhideWhenUsed="0"/>
-    <w:lsdException w:name="Medium Grid 2 Accent 3" w:semiHidden="0" w:uiPriority="68" w:unhideWhenUsed="0"/>
-    <w:lsdException w:name="Medium Grid 3 Accent 3" w:semiHidden="0" w:uiPriority="69" w:unhideWhenUsed="0"/>
-    <w:lsdException w:name="Dark List Accent 3" w:semiHidden="0" w:uiPriority="70" w:unhideWhenUsed="0"/>
-    <w:lsdException w:name="Colorful Shading Accent 3" w:semiHidden="0" w:uiPriority="71" w:unhideWhenUsed="0"/>
-    <w:lsdException w:name="Colorful List Accent 3" w:semiHidden="0" w:uiPriority="72" w:unhideWhenUsed="0"/>
-    <w:lsdException w:name="Colorful Grid Accent 3" w:semiHidden="0" w:uiPriority="73" w:unhideWhenUsed="0"/>
-    <w:lsdException w:name="Light Shading Accent 4" w:semiHidden="0" w:uiPriority="60" w:unhideWhenUsed="0"/>
-    <w:lsdException w:name="Light List Accent 4" w:semiHidden="0" w:uiPriority="61" w:unhideWhenUsed="0"/>
-    <w:lsdException w:name="Light Grid Accent 4" w:semiHidden="0" w:uiPriority="62" w:unhideWhenUsed="0"/>
-    <w:lsdException w:name="Medium Shading 1 Accent 4" w:semiHidden="0" w:uiPriority="63" w:unhideWhenUsed="0"/>
-    <w:lsdException w:name="Medium Shading 2 Accent 4" w:semiHidden="0" w:uiPriority="64" w:unhideWhenUsed="0"/>
-    <w:lsdException w:name="Medium List 1 Accent 4" w:semiHidden="0" w:uiPriority="65" w:unhideWhenUsed="0"/>
-    <w:lsdException w:name="Medium List 2 Accent 4" w:semiHidden="0" w:uiPriority="66" w:unhideWhenUsed="0"/>
-    <w:lsdException w:name="Medium Grid 1 Accent 4" w:semiHidden="0" w:uiPriority="67" w:unhideWhenUsed="0"/>
-    <w:lsdException w:name="Medium Grid 2 Accent 4" w:semiHidden="0" w:uiPriority="68" w:unhideWhenUsed="0"/>
-    <w:lsdException w:name="Medium Grid 3 Accent 4" w:semiHidden="0" w:uiPriority="69" w:unhideWhenUsed="0"/>
-    <w:lsdException w:name="Dark List Accent 4" w:semiHidden="0" w:uiPriority="70" w:unhideWhenUsed="0"/>
-    <w:lsdException w:name="Colorful Shading Accent 4" w:semiHidden="0" w:uiPriority="71" w:unhideWhenUsed="0"/>
-    <w:lsdException w:name="Colorful List Accent 4" w:semiHidden="0" w:uiPriority="72" w:unhideWhenUsed="0"/>
-    <w:lsdException w:name="Colorful Grid Accent 4" w:semiHidden="0" w:uiPriority="73" w:unhideWhenUsed="0"/>
-    <w:lsdException w:name="Light Shading Accent 5" w:semiHidden="0" w:uiPriority="60" w:unhideWhenUsed="0"/>
-    <w:lsdException w:name="Light List Accent 5" w:semiHidden="0" w:uiPriority="61" w:unhideWhenUsed="0"/>
-    <w:lsdException w:name="Light Grid Accent 5" w:semiHidden="0" w:uiPriority="62" w:unhideWhenUsed="0"/>
-    <w:lsdException w:name="Medium Shading 1 Accent 5" w:semiHidden="0" w:uiPriority="63" w:unhideWhenUsed="0"/>
-    <w:lsdException w:name="Medium Shading 2 Accent 5" w:semiHidden="0" w:uiPriority="64" w:unhideWhenUsed="0"/>
-    <w:lsdException w:name="Medium List 1 Accent 5" w:semiHidden="0" w:uiPriority="65" w:unhideWhenUsed="0"/>
-    <w:lsdException w:name="Medium List 2 Accent 5" w:semiHidden="0" w:uiPriority="66" w:unhideWhenUsed="0"/>
-    <w:lsdException w:name="Medium Grid 1 Accent 5" w:semiHidden="0" w:uiPriority="67" w:unhideWhenUsed="0"/>
-    <w:lsdException w:name="Medium Grid 2 Accent 5" w:semiHidden="0" w:uiPriority="68" w:unhideWhenUsed="0"/>
-    <w:lsdException w:name="Medium Grid 3 Accent 5" w:semiHidden="0" w:uiPriority="69" w:unhideWhenUsed="0"/>
-    <w:lsdException w:name="Dark List Accent 5" w:semiHidden="0" w:uiPriority="70" w:unhideWhenUsed="0"/>
-    <w:lsdException w:name="Colorful Shading Accent 5" w:semiHidden="0" w:uiPriority="71" w:unhideWhenUsed="0"/>
-    <w:lsdException w:name="Colorful List Accent 5" w:semiHidden="0" w:uiPriority="72" w:unhideWhenUsed="0"/>
-    <w:lsdException w:name="Colorful Grid Accent 5" w:semiHidden="0" w:uiPriority="73" w:unhideWhenUsed="0"/>
-    <w:lsdException w:name="Light Shading Accent 6" w:semiHidden="0" w:uiPriority="60" w:unhideWhenUsed="0"/>
-    <w:lsdException w:name="Light List Accent 6" w:semiHidden="0" w:uiPriority="61" w:unhideWhenUsed="0"/>
-    <w:lsdException w:name="Light Grid Accent 6" w:semiHidden="0" w:uiPriority="62" w:unhideWhenUsed="0"/>
-    <w:lsdException w:name="Medium Shading 1 Accent 6" w:semiHidden="0" w:uiPriority="63" w:unhideWhenUsed="0"/>
-    <w:lsdException w:name="Medium Shading 2 Accent 6" w:semiHidden="0" w:uiPriority="64" w:unhideWhenUsed="0"/>
-    <w:lsdException w:name="Medium List 1 Accent 6" w:semiHidden="0" w:uiPriority="65" w:unhideWhenUsed="0"/>
-    <w:lsdException w:name="Medium List 2 Accent 6" w:semiHidden="0" w:uiPriority="66" w:unhideWhenUsed="0"/>
-    <w:lsdException w:name="Medium Grid 1 Accent 6" w:semiHidden="0" w:uiPriority="67" w:unhideWhenUsed="0"/>
-    <w:lsdException w:name="Medium Grid 2 Accent 6" w:semiHidden="0" w:uiPriority="68" w:unhideWhenUsed="0"/>
-    <w:lsdException w:name="Medium Grid 3 Accent 6" w:semiHidden="0" w:uiPriority="69" w:unhideWhenUsed="0"/>
-    <w:lsdException w:name="Dark List Accent 6" w:semiHidden="0" w:uiPriority="70" w:unhideWhenUsed="0"/>
-    <w:lsdException w:name="Colorful Shading Accent 6" w:semiHidden="0" w:uiPriority="71" w:unhideWhenUsed="0"/>
-    <w:lsdException w:name="Colorful List Accent 6" w:semiHidden="0" w:uiPriority="72" w:unhideWhenUsed="0"/>
-    <w:lsdException w:name="Colorful Grid Accent 6" w:semiHidden="0" w:uiPriority="73" w:unhideWhenUsed="0"/>
-    <w:lsdException w:name="Subtle Emphasis" w:semiHidden="0" w:uiPriority="19" w:unhideWhenUsed="0" w:qFormat="1"/>
-    <w:lsdException w:name="Intense Emphasis" w:semiHidden="0" w:uiPriority="21" w:unhideWhenUsed="0" w:qFormat="1"/>
-    <w:lsdException w:name="Subtle Reference" w:semiHidden="0" w:uiPriority="31" w:unhideWhenUsed="0" w:qFormat="1"/>
-    <w:lsdException w:name="Intense Reference" w:semiHidden="0" w:uiPriority="32" w:unhideWhenUsed="0" w:qFormat="1"/>
-    <w:lsdException w:name="Book Title" w:semiHidden="0" w:uiPriority="33" w:unhideWhenUsed="0" w:qFormat="1"/>
-    <w:lsdException w:name="Bibliography" w:uiPriority="37"/>
-    <w:lsdException w:name="TOC Heading" w:uiPriority="39" w:qFormat="1"/>
-  </w:latentStyles>
-  <w:style w:type="paragraph" w:default="1" w:styleId="Normal">
-    <w:name w:val="Normal"/>
-    <w:qFormat/>
-  </w:style>
-  <w:style w:type="character" w:default="1" w:styleId="Fontepargpadro">
-    <w:name w:val="Default Paragraph Font"/>
-    <w:uiPriority w:val="1"/>
-    <w:semiHidden/>
-    <w:unhideWhenUsed/>
-  </w:style>
-  <w:style w:type="table" w:default="1" w:styleId="Tabelanormal">
-    <w:name w:val="Normal Table"/>
-    <w:uiPriority w:val="99"/>
-    <w:semiHidden/>
-    <w:unhideWhenUsed/>
-    <w:qFormat/>
-    <w:tblPr>
-      <w:tblInd w:w="0" w:type="dxa"/>
-      <w:tblCellMar>
-        <w:top w:w="0" w:type="dxa"/>
-        <w:left w:w="108" w:type="dxa"/>
-        <w:bottom w:w="0" w:type="dxa"/>
-        <w:right w:w="108" w:type="dxa"/>
-      </w:tblCellMar>
-    </w:tblPr>
-  </w:style>
-  <w:style w:type="numbering" w:default="1" w:styleId="Semlista">
-    <w:name w:val="No List"/>
-    <w:uiPriority w:val="99"/>
-    <w:semiHidden/>
-    <w:unhideWhenUsed/>
-  </w:style>
-  <w:style w:type="character" w:styleId="TextodoEspaoReservado">
-    <w:name w:val="Placeholder Text"/>
-    <w:basedOn w:val="Fontepargpadro"/>
-    <w:uiPriority w:val="99"/>
-    <w:semiHidden/>
-    <w:rsid w:val="00962072"/>
-    <w:rPr>
-      <w:color w:val="808080"/>
-    </w:rPr>
-  </w:style>
-</w:styles>
-</file>
-
-<file path=word/glossary/webSettings.xml><?xml version="1.0" encoding="utf-8"?>
-<w:webSettings xmlns:r="http://schemas.openxmlformats.org/officeDocument/2006/relationships" xmlns:w="http://schemas.openxmlformats.org/wordprocessingml/2006/main">
-  <w:optimizeForBrowser/>
-</w:webSettings>
-</file>
-
 <file path=word/theme/theme1.xml><?xml version="1.0" encoding="utf-8"?>
 <a:theme xmlns:a="http://schemas.openxmlformats.org/drawingml/2006/main" name="Tema do Office">
   <a:themeElements>

</xml_diff>